<commit_message>
update manual and add paste from file to diff_table
</commit_message>
<xml_diff>
--- a/PAM/manual.docx
+++ b/PAM/manual.docx
@@ -1,10 +1,11 @@
 
 <file path=word/document.xml><?xml version="1.0" encoding="utf-8"?>
-<w:document xmlns:ve="http://schemas.openxmlformats.org/markup-compatibility/2006" xmlns:o="urn:schemas-microsoft-com:office:office" xmlns:r="http://schemas.openxmlformats.org/officeDocument/2006/relationships" xmlns:m="http://schemas.openxmlformats.org/officeDocument/2006/math" xmlns:v="urn:schemas-microsoft-com:vml" xmlns:wp="http://schemas.openxmlformats.org/drawingml/2006/wordprocessingDrawing" xmlns:w10="urn:schemas-microsoft-com:office:word" xmlns:w="http://schemas.openxmlformats.org/wordprocessingml/2006/main" xmlns:wne="http://schemas.microsoft.com/office/word/2006/wordml">
+<w:document xmlns:wpc="http://schemas.microsoft.com/office/word/2010/wordprocessingCanvas" xmlns:cx="http://schemas.microsoft.com/office/drawing/2014/chartex" xmlns:cx1="http://schemas.microsoft.com/office/drawing/2015/9/8/chartex" xmlns:mc="http://schemas.openxmlformats.org/markup-compatibility/2006" xmlns:o="urn:schemas-microsoft-com:office:office" xmlns:r="http://schemas.openxmlformats.org/officeDocument/2006/relationships" xmlns:m="http://schemas.openxmlformats.org/officeDocument/2006/math" xmlns:v="urn:schemas-microsoft-com:vml" xmlns:wp14="http://schemas.microsoft.com/office/word/2010/wordprocessingDrawing" xmlns:wp="http://schemas.openxmlformats.org/drawingml/2006/wordprocessingDrawing" xmlns:w10="urn:schemas-microsoft-com:office:word" xmlns:w="http://schemas.openxmlformats.org/wordprocessingml/2006/main" xmlns:w14="http://schemas.microsoft.com/office/word/2010/wordml" xmlns:w15="http://schemas.microsoft.com/office/word/2012/wordml" xmlns:w16se="http://schemas.microsoft.com/office/word/2015/wordml/symex" xmlns:wpg="http://schemas.microsoft.com/office/word/2010/wordprocessingGroup" xmlns:wpi="http://schemas.microsoft.com/office/word/2010/wordprocessingInk" xmlns:wne="http://schemas.microsoft.com/office/word/2006/wordml" xmlns:wps="http://schemas.microsoft.com/office/word/2010/wordprocessingShape" mc:Ignorable="w14 w15 w16se wp14">
   <w:body>
     <w:p>
       <w:pPr>
         <w:rPr>
+          <w:rFonts w:hint="eastAsia"/>
           <w:b/>
         </w:rPr>
       </w:pPr>
@@ -72,18 +73,47 @@
     <w:p>
       <w:pPr>
         <w:rPr>
+          <w:rFonts w:hint="eastAsia"/>
+          <w:b/>
+          <w:sz w:val="38"/>
+        </w:rPr>
+      </w:pPr>
+      <w:r>
+        <w:rPr>
+          <w:b/>
+          <w:sz w:val="38"/>
+        </w:rPr>
+        <w:t xml:space="preserve">                                                       </w:t>
+      </w:r>
+      <w:r>
+        <w:rPr>
           <w:b/>
           <w:sz w:val="38"/>
           <w:lang w:val="en-US"/>
         </w:rPr>
-      </w:pPr>
+        <w:t>P</w:t>
+      </w:r>
+      <w:r>
+        <w:rPr>
+          <w:b/>
+          <w:sz w:val="38"/>
+        </w:rPr>
+        <w:t>.</w:t>
+      </w:r>
       <w:r>
         <w:rPr>
           <w:b/>
           <w:sz w:val="38"/>
           <w:lang w:val="en-US"/>
         </w:rPr>
-        <w:t xml:space="preserve">                                          </w:t>
+        <w:t>A</w:t>
+      </w:r>
+      <w:r>
+        <w:rPr>
+          <w:b/>
+          <w:sz w:val="38"/>
+        </w:rPr>
+        <w:t>.</w:t>
       </w:r>
       <w:r>
         <w:rPr>
@@ -91,7 +121,53 @@
           <w:sz w:val="38"/>
           <w:lang w:val="en-US"/>
         </w:rPr>
-        <w:t xml:space="preserve">            </w:t>
+        <w:t>M</w:t>
+      </w:r>
+      <w:r>
+        <w:rPr>
+          <w:b/>
+          <w:sz w:val="38"/>
+        </w:rPr>
+        <w:t>.</w:t>
+      </w:r>
+    </w:p>
+    <w:p>
+      <w:pPr>
+        <w:rPr>
+          <w:rFonts w:hint="eastAsia"/>
+          <w:b/>
+          <w:sz w:val="38"/>
+        </w:rPr>
+      </w:pPr>
+    </w:p>
+    <w:p>
+      <w:pPr>
+        <w:rPr>
+          <w:rFonts w:hint="eastAsia"/>
+          <w:b/>
+          <w:sz w:val="38"/>
+        </w:rPr>
+      </w:pPr>
+      <w:r>
+        <w:rPr>
+          <w:b/>
+          <w:sz w:val="38"/>
+        </w:rPr>
+        <w:t xml:space="preserve">                            </w:t>
+      </w:r>
+      <w:r>
+        <w:rPr>
+          <w:b/>
+          <w:sz w:val="38"/>
+        </w:rPr>
+        <w:t xml:space="preserve">    </w:t>
+      </w:r>
+      <w:r>
+        <w:rPr>
+          <w:b/>
+          <w:sz w:val="38"/>
+        </w:rPr>
+        <w:t xml:space="preserve">  Сборка 1.0.0.1.</w:t>
       </w:r>
       <w:r>
         <w:rPr>
@@ -99,91 +175,33 @@
           <w:sz w:val="38"/>
           <w:lang w:val="en-US"/>
         </w:rPr>
-        <w:t xml:space="preserve"> </w:t>
-      </w:r>
-      <w:proofErr w:type="gramStart"/>
-      <w:r>
-        <w:rPr>
+        <w:t>build</w:t>
+      </w:r>
+    </w:p>
+    <w:p>
+      <w:pPr>
+        <w:rPr>
+          <w:rFonts w:hint="eastAsia"/>
           <w:b/>
           <w:sz w:val="38"/>
-          <w:lang w:val="en-US"/>
-        </w:rPr>
-        <w:t>P.A.M.</w:t>
-      </w:r>
-      <w:proofErr w:type="gramEnd"/>
-    </w:p>
-    <w:p>
-      <w:pPr>
-        <w:rPr>
+        </w:rPr>
+      </w:pPr>
+    </w:p>
+    <w:p>
+      <w:pPr>
+        <w:rPr>
+          <w:rFonts w:hint="eastAsia"/>
           <w:b/>
           <w:sz w:val="38"/>
-          <w:lang w:val="en-US"/>
-        </w:rPr>
-      </w:pPr>
-    </w:p>
-    <w:p>
-      <w:pPr>
-        <w:rPr>
+        </w:rPr>
+      </w:pPr>
+    </w:p>
+    <w:p>
+      <w:pPr>
+        <w:rPr>
+          <w:rFonts w:hint="eastAsia"/>
           <w:b/>
           <w:sz w:val="38"/>
-          <w:lang w:val="en-US"/>
-        </w:rPr>
-      </w:pPr>
-      <w:r>
-        <w:rPr>
-          <w:b/>
-          <w:sz w:val="38"/>
-        </w:rPr>
-        <w:t xml:space="preserve">                            </w:t>
-      </w:r>
-      <w:r>
-        <w:rPr>
-          <w:b/>
-          <w:sz w:val="38"/>
-          <w:lang w:val="en-US"/>
-        </w:rPr>
-        <w:t xml:space="preserve">    </w:t>
-      </w:r>
-      <w:r>
-        <w:rPr>
-          <w:b/>
-          <w:sz w:val="38"/>
-        </w:rPr>
-        <w:t xml:space="preserve">  Сборка 1.0.0.1.</w:t>
-      </w:r>
-      <w:r>
-        <w:rPr>
-          <w:b/>
-          <w:sz w:val="38"/>
-          <w:lang w:val="en-US"/>
-        </w:rPr>
-        <w:t>build</w:t>
-      </w:r>
-    </w:p>
-    <w:p>
-      <w:pPr>
-        <w:rPr>
-          <w:b/>
-          <w:sz w:val="38"/>
-          <w:lang w:val="en-US"/>
-        </w:rPr>
-      </w:pPr>
-    </w:p>
-    <w:p>
-      <w:pPr>
-        <w:rPr>
-          <w:b/>
-          <w:sz w:val="38"/>
-          <w:lang w:val="en-US"/>
-        </w:rPr>
-      </w:pPr>
-    </w:p>
-    <w:p>
-      <w:pPr>
-        <w:rPr>
-          <w:b/>
-          <w:sz w:val="38"/>
-          <w:lang w:val="en-US"/>
         </w:rPr>
       </w:pPr>
     </w:p>
@@ -191,6 +209,7 @@
       <w:pPr>
         <w:jc w:val="center"/>
         <w:rPr>
+          <w:rFonts w:hint="eastAsia"/>
           <w:b/>
           <w:sz w:val="62"/>
         </w:rPr>
@@ -200,6 +219,7 @@
       <w:pPr>
         <w:jc w:val="center"/>
         <w:rPr>
+          <w:rFonts w:hint="eastAsia"/>
           <w:b/>
           <w:sz w:val="62"/>
         </w:rPr>
@@ -209,6 +229,7 @@
       <w:pPr>
         <w:jc w:val="center"/>
         <w:rPr>
+          <w:rFonts w:hint="eastAsia"/>
           <w:b/>
           <w:sz w:val="62"/>
         </w:rPr>
@@ -218,6 +239,7 @@
       <w:pPr>
         <w:jc w:val="center"/>
         <w:rPr>
+          <w:rFonts w:hint="eastAsia"/>
           <w:b/>
           <w:sz w:val="62"/>
         </w:rPr>
@@ -234,6 +256,7 @@
       <w:pPr>
         <w:jc w:val="center"/>
         <w:rPr>
+          <w:rFonts w:hint="eastAsia"/>
           <w:b/>
           <w:sz w:val="62"/>
         </w:rPr>
@@ -250,6 +273,7 @@
       <w:pPr>
         <w:jc w:val="center"/>
         <w:rPr>
+          <w:rFonts w:hint="eastAsia"/>
           <w:b/>
           <w:sz w:val="28"/>
         </w:rPr>
@@ -266,6 +290,7 @@
       <w:pPr>
         <w:jc w:val="center"/>
         <w:rPr>
+          <w:rFonts w:hint="eastAsia"/>
           <w:b/>
           <w:sz w:val="28"/>
         </w:rPr>
@@ -274,146 +299,167 @@
     <w:p>
       <w:pPr>
         <w:rPr>
-          <w:b/>
-        </w:rPr>
-      </w:pPr>
-    </w:p>
-    <w:p>
-      <w:pPr>
-        <w:rPr>
-          <w:b/>
-        </w:rPr>
-      </w:pPr>
-    </w:p>
-    <w:p>
-      <w:pPr>
-        <w:rPr>
-          <w:b/>
-        </w:rPr>
-      </w:pPr>
-    </w:p>
-    <w:p>
-      <w:pPr>
-        <w:rPr>
-          <w:b/>
-        </w:rPr>
-      </w:pPr>
-    </w:p>
-    <w:p>
-      <w:pPr>
-        <w:rPr>
-          <w:b/>
-        </w:rPr>
-      </w:pPr>
-    </w:p>
-    <w:p>
-      <w:pPr>
-        <w:rPr>
-          <w:b/>
-        </w:rPr>
-      </w:pPr>
-    </w:p>
-    <w:p>
-      <w:pPr>
-        <w:rPr>
-          <w:b/>
-        </w:rPr>
-      </w:pPr>
-    </w:p>
-    <w:p>
-      <w:pPr>
-        <w:rPr>
-          <w:b/>
-        </w:rPr>
-      </w:pPr>
-    </w:p>
-    <w:p>
-      <w:pPr>
-        <w:rPr>
-          <w:b/>
-        </w:rPr>
-      </w:pPr>
-    </w:p>
-    <w:p>
-      <w:pPr>
-        <w:rPr>
-          <w:b/>
-        </w:rPr>
-      </w:pPr>
-    </w:p>
-    <w:p>
-      <w:pPr>
-        <w:rPr>
-          <w:b/>
-        </w:rPr>
-      </w:pPr>
-    </w:p>
-    <w:p>
-      <w:pPr>
-        <w:rPr>
-          <w:b/>
-        </w:rPr>
-      </w:pPr>
-    </w:p>
-    <w:p>
-      <w:pPr>
-        <w:rPr>
-          <w:b/>
-        </w:rPr>
-      </w:pPr>
-    </w:p>
-    <w:p>
-      <w:pPr>
-        <w:rPr>
-          <w:b/>
-        </w:rPr>
-      </w:pPr>
-    </w:p>
-    <w:p>
-      <w:pPr>
-        <w:rPr>
-          <w:b/>
-        </w:rPr>
-      </w:pPr>
-    </w:p>
-    <w:p>
-      <w:pPr>
-        <w:rPr>
-          <w:b/>
-        </w:rPr>
-      </w:pPr>
-    </w:p>
-    <w:p>
-      <w:pPr>
-        <w:rPr>
-          <w:b/>
-        </w:rPr>
-      </w:pPr>
-    </w:p>
-    <w:p>
-      <w:pPr>
-        <w:rPr>
-          <w:b/>
-        </w:rPr>
-      </w:pPr>
-    </w:p>
-    <w:p>
-      <w:pPr>
-        <w:rPr>
-          <w:b/>
-        </w:rPr>
-      </w:pPr>
-    </w:p>
-    <w:p>
-      <w:pPr>
-        <w:rPr>
-          <w:b/>
-        </w:rPr>
-      </w:pPr>
-    </w:p>
-    <w:p>
-      <w:pPr>
-        <w:rPr>
+          <w:rFonts w:hint="eastAsia"/>
+          <w:b/>
+        </w:rPr>
+      </w:pPr>
+    </w:p>
+    <w:p>
+      <w:pPr>
+        <w:rPr>
+          <w:rFonts w:hint="eastAsia"/>
+          <w:b/>
+        </w:rPr>
+      </w:pPr>
+    </w:p>
+    <w:p>
+      <w:pPr>
+        <w:rPr>
+          <w:rFonts w:hint="eastAsia"/>
+          <w:b/>
+        </w:rPr>
+      </w:pPr>
+    </w:p>
+    <w:p>
+      <w:pPr>
+        <w:rPr>
+          <w:rFonts w:hint="eastAsia"/>
+          <w:b/>
+        </w:rPr>
+      </w:pPr>
+    </w:p>
+    <w:p>
+      <w:pPr>
+        <w:rPr>
+          <w:rFonts w:hint="eastAsia"/>
+          <w:b/>
+        </w:rPr>
+      </w:pPr>
+    </w:p>
+    <w:p>
+      <w:pPr>
+        <w:rPr>
+          <w:rFonts w:hint="eastAsia"/>
+          <w:b/>
+        </w:rPr>
+      </w:pPr>
+    </w:p>
+    <w:p>
+      <w:pPr>
+        <w:rPr>
+          <w:rFonts w:hint="eastAsia"/>
+          <w:b/>
+        </w:rPr>
+      </w:pPr>
+    </w:p>
+    <w:p>
+      <w:pPr>
+        <w:rPr>
+          <w:rFonts w:hint="eastAsia"/>
+          <w:b/>
+        </w:rPr>
+      </w:pPr>
+    </w:p>
+    <w:p>
+      <w:pPr>
+        <w:rPr>
+          <w:rFonts w:hint="eastAsia"/>
+          <w:b/>
+        </w:rPr>
+      </w:pPr>
+    </w:p>
+    <w:p>
+      <w:pPr>
+        <w:rPr>
+          <w:rFonts w:hint="eastAsia"/>
+          <w:b/>
+        </w:rPr>
+      </w:pPr>
+    </w:p>
+    <w:p>
+      <w:pPr>
+        <w:rPr>
+          <w:rFonts w:hint="eastAsia"/>
+          <w:b/>
+        </w:rPr>
+      </w:pPr>
+    </w:p>
+    <w:p>
+      <w:pPr>
+        <w:rPr>
+          <w:rFonts w:hint="eastAsia"/>
+          <w:b/>
+        </w:rPr>
+      </w:pPr>
+    </w:p>
+    <w:p>
+      <w:pPr>
+        <w:rPr>
+          <w:rFonts w:hint="eastAsia"/>
+          <w:b/>
+        </w:rPr>
+      </w:pPr>
+    </w:p>
+    <w:p>
+      <w:pPr>
+        <w:rPr>
+          <w:rFonts w:hint="eastAsia"/>
+          <w:b/>
+        </w:rPr>
+      </w:pPr>
+    </w:p>
+    <w:p>
+      <w:pPr>
+        <w:rPr>
+          <w:rFonts w:hint="eastAsia"/>
+          <w:b/>
+        </w:rPr>
+      </w:pPr>
+    </w:p>
+    <w:p>
+      <w:pPr>
+        <w:rPr>
+          <w:rFonts w:hint="eastAsia"/>
+          <w:b/>
+        </w:rPr>
+      </w:pPr>
+    </w:p>
+    <w:p>
+      <w:pPr>
+        <w:rPr>
+          <w:rFonts w:hint="eastAsia"/>
+          <w:b/>
+        </w:rPr>
+      </w:pPr>
+    </w:p>
+    <w:p>
+      <w:pPr>
+        <w:rPr>
+          <w:rFonts w:hint="eastAsia"/>
+          <w:b/>
+        </w:rPr>
+      </w:pPr>
+    </w:p>
+    <w:p>
+      <w:pPr>
+        <w:rPr>
+          <w:rFonts w:hint="eastAsia"/>
+          <w:b/>
+        </w:rPr>
+      </w:pPr>
+    </w:p>
+    <w:p>
+      <w:pPr>
+        <w:rPr>
+          <w:rFonts w:hint="eastAsia"/>
+          <w:b/>
+        </w:rPr>
+      </w:pPr>
+    </w:p>
+    <w:p>
+      <w:pPr>
+        <w:rPr>
+          <w:rFonts w:hint="eastAsia"/>
           <w:b/>
         </w:rPr>
       </w:pPr>
@@ -422,6 +468,7 @@
       <w:pPr>
         <w:jc w:val="center"/>
         <w:rPr>
+          <w:rFonts w:hint="eastAsia"/>
           <w:b/>
         </w:rPr>
       </w:pPr>
@@ -436,6 +483,7 @@
       <w:pPr>
         <w:jc w:val="center"/>
         <w:rPr>
+          <w:rFonts w:hint="eastAsia"/>
           <w:b/>
         </w:rPr>
       </w:pPr>
@@ -458,6 +506,7 @@
       <w:pPr>
         <w:jc w:val="center"/>
         <w:rPr>
+          <w:rFonts w:hint="eastAsia"/>
           <w:b/>
         </w:rPr>
       </w:pPr>
@@ -471,27 +520,31 @@
     <w:p>
       <w:pPr>
         <w:rPr>
-          <w:b/>
-        </w:rPr>
-      </w:pPr>
-    </w:p>
-    <w:p>
-      <w:pPr>
-        <w:rPr>
-          <w:b/>
-        </w:rPr>
-      </w:pPr>
-    </w:p>
-    <w:p>
-      <w:pPr>
-        <w:rPr>
-          <w:b/>
-        </w:rPr>
-      </w:pPr>
-    </w:p>
-    <w:p>
-      <w:pPr>
-        <w:rPr>
+          <w:rFonts w:hint="eastAsia"/>
+          <w:b/>
+        </w:rPr>
+      </w:pPr>
+    </w:p>
+    <w:p>
+      <w:pPr>
+        <w:rPr>
+          <w:rFonts w:hint="eastAsia"/>
+          <w:b/>
+        </w:rPr>
+      </w:pPr>
+    </w:p>
+    <w:p>
+      <w:pPr>
+        <w:rPr>
+          <w:rFonts w:hint="eastAsia"/>
+          <w:b/>
+        </w:rPr>
+      </w:pPr>
+    </w:p>
+    <w:p>
+      <w:pPr>
+        <w:rPr>
+          <w:rFonts w:hint="eastAsia"/>
           <w:b/>
         </w:rPr>
       </w:pPr>
@@ -1382,14 +1435,12 @@
       <w:r>
         <w:t xml:space="preserve">Необходимо наличие платы </w:t>
       </w:r>
-      <w:proofErr w:type="spellStart"/>
       <w:r>
         <w:rPr>
           <w:lang w:val="en-US"/>
         </w:rPr>
         <w:t>Arduino</w:t>
       </w:r>
-      <w:proofErr w:type="spellEnd"/>
       <w:r>
         <w:t xml:space="preserve"> и видеокамера </w:t>
       </w:r>
@@ -1800,33 +1851,33 @@
       <w:hyperlink r:id="rId7" w:history="1">
         <w:r>
           <w:rPr>
-            <w:rStyle w:val="a7"/>
+            <w:rStyle w:val="a6"/>
             <w:lang w:val="en-US"/>
           </w:rPr>
           <w:t>telnykha</w:t>
         </w:r>
         <w:r>
           <w:rPr>
-            <w:rStyle w:val="a7"/>
+            <w:rStyle w:val="a6"/>
           </w:rPr>
           <w:t>@</w:t>
         </w:r>
         <w:r>
           <w:rPr>
-            <w:rStyle w:val="a7"/>
+            <w:rStyle w:val="a6"/>
             <w:lang w:val="en-US"/>
           </w:rPr>
           <w:t>yahoo</w:t>
         </w:r>
         <w:r>
           <w:rPr>
-            <w:rStyle w:val="a7"/>
+            <w:rStyle w:val="a6"/>
           </w:rPr>
           <w:t>.</w:t>
         </w:r>
         <w:r>
           <w:rPr>
-            <w:rStyle w:val="a7"/>
+            <w:rStyle w:val="a6"/>
             <w:lang w:val="en-US"/>
           </w:rPr>
           <w:t>com</w:t>
@@ -2066,6 +2117,7 @@
     <w:p>
       <w:pPr>
         <w:rPr>
+          <w:rFonts w:hint="eastAsia"/>
           <w:b/>
         </w:rPr>
       </w:pPr>
@@ -2541,7 +2593,7 @@
                     </a:ln>
                     <a:extLst>
                       <a:ext uri="{53640926-AAD7-44D8-BBD7-CCE9431645EC}">
-                        <a14:shadowObscured xmlns="" xmlns:wpc="http://schemas.microsoft.com/office/word/2010/wordprocessingCanvas" xmlns:mc="http://schemas.openxmlformats.org/markup-compatibility/2006" xmlns:o="urn:schemas-microsoft-com:office:office" xmlns:v="urn:schemas-microsoft-com:vml" xmlns:wp14="http://schemas.microsoft.com/office/word/2010/wordprocessingDrawing" xmlns:w10="urn:schemas-microsoft-com:office:word" xmlns:w="http://schemas.openxmlformats.org/wordprocessingml/2006/main" xmlns:w14="http://schemas.microsoft.com/office/word/2010/wordml" xmlns:wpg="http://schemas.microsoft.com/office/word/2010/wordprocessingGroup" xmlns:wpi="http://schemas.microsoft.com/office/word/2010/wordprocessingInk" xmlns:wps="http://schemas.microsoft.com/office/word/2010/wordprocessingShape" xmlns:a14="http://schemas.microsoft.com/office/drawing/2010/main"/>
+                        <a14:shadowObscured xmlns:a14="http://schemas.microsoft.com/office/drawing/2010/main"/>
                       </a:ext>
                     </a:extLst>
                   </pic:spPr>
@@ -2563,15 +2615,7 @@
       </w:r>
       <w:proofErr w:type="spellEnd"/>
       <w:r>
-        <w:t xml:space="preserve"> ознакомьтесь с руководством пользователя камеры в данном руководстве, также оно может быть загружено с </w:t>
-      </w:r>
-      <w:proofErr w:type="spellStart"/>
-      <w:r>
-        <w:t>веб-сайта</w:t>
-      </w:r>
-      <w:proofErr w:type="spellEnd"/>
-      <w:r>
-        <w:t xml:space="preserve"> </w:t>
+        <w:t xml:space="preserve"> ознакомьтесь с руководством пользователя камеры в данном руководстве, также оно может быть загружено с веб-сайта </w:t>
       </w:r>
       <w:proofErr w:type="spellStart"/>
       <w:r>
@@ -2587,21 +2631,21 @@
       <w:hyperlink r:id="rId10" w:history="1">
         <w:r>
           <w:rPr>
-            <w:rStyle w:val="a7"/>
+            <w:rStyle w:val="a6"/>
             <w:lang w:val="en-US"/>
           </w:rPr>
           <w:t>www</w:t>
         </w:r>
         <w:r>
           <w:rPr>
-            <w:rStyle w:val="a7"/>
+            <w:rStyle w:val="a6"/>
           </w:rPr>
           <w:t>.</w:t>
         </w:r>
         <w:proofErr w:type="spellStart"/>
         <w:r>
           <w:rPr>
-            <w:rStyle w:val="a7"/>
+            <w:rStyle w:val="a6"/>
             <w:lang w:val="en-US"/>
           </w:rPr>
           <w:t>mightexsystems</w:t>
@@ -2609,13 +2653,13 @@
         <w:proofErr w:type="spellEnd"/>
         <w:r>
           <w:rPr>
-            <w:rStyle w:val="a7"/>
+            <w:rStyle w:val="a6"/>
           </w:rPr>
           <w:t>.</w:t>
         </w:r>
         <w:r>
           <w:rPr>
-            <w:rStyle w:val="a7"/>
+            <w:rStyle w:val="a6"/>
             <w:lang w:val="en-US"/>
           </w:rPr>
           <w:t>com</w:t>
@@ -2670,7 +2714,7 @@
                     </a:ln>
                     <a:extLst>
                       <a:ext uri="{53640926-AAD7-44D8-BBD7-CCE9431645EC}">
-                        <a14:shadowObscured xmlns="" xmlns:wpc="http://schemas.microsoft.com/office/word/2010/wordprocessingCanvas" xmlns:mc="http://schemas.openxmlformats.org/markup-compatibility/2006" xmlns:o="urn:schemas-microsoft-com:office:office" xmlns:v="urn:schemas-microsoft-com:vml" xmlns:wp14="http://schemas.microsoft.com/office/word/2010/wordprocessingDrawing" xmlns:w10="urn:schemas-microsoft-com:office:word" xmlns:w="http://schemas.openxmlformats.org/wordprocessingml/2006/main" xmlns:w14="http://schemas.microsoft.com/office/word/2010/wordml" xmlns:wpg="http://schemas.microsoft.com/office/word/2010/wordprocessingGroup" xmlns:wpi="http://schemas.microsoft.com/office/word/2010/wordprocessingInk" xmlns:wps="http://schemas.microsoft.com/office/word/2010/wordprocessingShape" xmlns:a14="http://schemas.microsoft.com/office/drawing/2010/main"/>
+                        <a14:shadowObscured xmlns:a14="http://schemas.microsoft.com/office/drawing/2010/main"/>
                       </a:ext>
                     </a:extLst>
                   </pic:spPr>
@@ -2758,21 +2802,21 @@
       <w:hyperlink r:id="rId11" w:history="1">
         <w:r>
           <w:rPr>
-            <w:rStyle w:val="a7"/>
+            <w:rStyle w:val="a6"/>
             <w:lang w:val="en-US"/>
           </w:rPr>
           <w:t>www</w:t>
         </w:r>
         <w:r>
           <w:rPr>
-            <w:rStyle w:val="a7"/>
+            <w:rStyle w:val="a6"/>
           </w:rPr>
           <w:t>.</w:t>
         </w:r>
         <w:proofErr w:type="spellStart"/>
         <w:r>
           <w:rPr>
-            <w:rStyle w:val="a7"/>
+            <w:rStyle w:val="a6"/>
             <w:lang w:val="en-US"/>
           </w:rPr>
           <w:t>mightexsystems</w:t>
@@ -2780,13 +2824,13 @@
         <w:proofErr w:type="spellEnd"/>
         <w:r>
           <w:rPr>
-            <w:rStyle w:val="a7"/>
+            <w:rStyle w:val="a6"/>
           </w:rPr>
           <w:t>.</w:t>
         </w:r>
         <w:r>
           <w:rPr>
-            <w:rStyle w:val="a7"/>
+            <w:rStyle w:val="a6"/>
             <w:lang w:val="en-US"/>
           </w:rPr>
           <w:t>com</w:t>
@@ -2898,7 +2942,7 @@
                     </a:ln>
                     <a:extLst>
                       <a:ext uri="{53640926-AAD7-44D8-BBD7-CCE9431645EC}">
-                        <a14:shadowObscured xmlns="" xmlns:wpc="http://schemas.microsoft.com/office/word/2010/wordprocessingCanvas" xmlns:mc="http://schemas.openxmlformats.org/markup-compatibility/2006" xmlns:o="urn:schemas-microsoft-com:office:office" xmlns:v="urn:schemas-microsoft-com:vml" xmlns:wp14="http://schemas.microsoft.com/office/word/2010/wordprocessingDrawing" xmlns:w10="urn:schemas-microsoft-com:office:word" xmlns:w="http://schemas.openxmlformats.org/wordprocessingml/2006/main" xmlns:w14="http://schemas.microsoft.com/office/word/2010/wordml" xmlns:wpg="http://schemas.microsoft.com/office/word/2010/wordprocessingGroup" xmlns:wpi="http://schemas.microsoft.com/office/word/2010/wordprocessingInk" xmlns:wps="http://schemas.microsoft.com/office/word/2010/wordprocessingShape" xmlns:a14="http://schemas.microsoft.com/office/drawing/2010/main"/>
+                        <a14:shadowObscured xmlns:a14="http://schemas.microsoft.com/office/drawing/2010/main"/>
                       </a:ext>
                     </a:extLst>
                   </pic:spPr>
@@ -3183,7 +3227,7 @@
     </w:p>
     <w:p>
       <w:pPr>
-        <w:pStyle w:val="aa"/>
+        <w:pStyle w:val="a9"/>
         <w:numPr>
           <w:ilvl w:val="0"/>
           <w:numId w:val="6"/>
@@ -3207,7 +3251,7 @@
     </w:p>
     <w:p>
       <w:pPr>
-        <w:pStyle w:val="aa"/>
+        <w:pStyle w:val="a9"/>
         <w:numPr>
           <w:ilvl w:val="0"/>
           <w:numId w:val="6"/>
@@ -3300,19 +3344,19 @@
         </w:rPr>
       </w:pPr>
       <w:r>
-        <w:t xml:space="preserve">найдите и запустите демонстрационное прикладное программное обеспечение (т. е. </w:t>
+        <w:t>найдите и запустите демонстрационное прикладное программное обеспечение (т. е. a .EXE-файл) в каталоге “\</w:t>
       </w:r>
       <w:proofErr w:type="spellStart"/>
       <w:r>
-        <w:t>a</w:t>
+        <w:t>Mightex_camera</w:t>
       </w:r>
       <w:proofErr w:type="spellEnd"/>
       <w:r>
-        <w:t xml:space="preserve"> .EXE-файл) в каталоге “\</w:t>
+        <w:t>\</w:t>
       </w:r>
       <w:proofErr w:type="spellStart"/>
       <w:r>
-        <w:t>Mightex_camera\Application</w:t>
+        <w:t>Application</w:t>
       </w:r>
       <w:proofErr w:type="spellEnd"/>
       <w:r>
@@ -3335,12 +3379,7 @@
         </w:rPr>
       </w:pPr>
       <w:r>
-        <w:t xml:space="preserve">Примечание: для получения изображений, пожалуйста, убедитесь, что соответствующий объектив камеры </w:t>
-      </w:r>
-      <w:bookmarkStart w:id="0" w:name="_GoBack"/>
-      <w:bookmarkEnd w:id="0"/>
-      <w:r>
-        <w:t xml:space="preserve">установлен на </w:t>
+        <w:t xml:space="preserve">Примечание: для получения изображений, пожалуйста, убедитесь, что соответствующий объектив камеры установлен на </w:t>
       </w:r>
       <w:r>
         <w:t>нее</w:t>
@@ -3382,14 +3421,12 @@
       <w:r>
         <w:t xml:space="preserve">Для работы в данной программе Вам понадобится программа и плата </w:t>
       </w:r>
-      <w:proofErr w:type="spellStart"/>
       <w:r>
         <w:rPr>
           <w:lang w:val="en-US"/>
         </w:rPr>
         <w:t>Arduino</w:t>
       </w:r>
-      <w:proofErr w:type="spellEnd"/>
       <w:r>
         <w:t xml:space="preserve">. Программу можно скачать на официальном сайте </w:t>
       </w:r>
@@ -3550,14 +3587,12 @@
       <w:r>
         <w:t xml:space="preserve">После запуска программы, она распознает плату </w:t>
       </w:r>
-      <w:proofErr w:type="spellStart"/>
       <w:r>
         <w:rPr>
           <w:lang w:val="en-US"/>
         </w:rPr>
         <w:t>Arduino</w:t>
       </w:r>
-      <w:proofErr w:type="spellEnd"/>
       <w:r>
         <w:t xml:space="preserve"> </w:t>
       </w:r>
@@ -3570,7 +3605,7 @@
     </w:p>
     <w:p>
       <w:pPr>
-        <w:pStyle w:val="aa"/>
+        <w:pStyle w:val="a9"/>
         <w:numPr>
           <w:ilvl w:val="0"/>
           <w:numId w:val="1"/>
@@ -3598,7 +3633,7 @@
     </w:p>
     <w:p>
       <w:pPr>
-        <w:pStyle w:val="aa"/>
+        <w:pStyle w:val="a9"/>
         <w:numPr>
           <w:ilvl w:val="0"/>
           <w:numId w:val="1"/>
@@ -4035,7 +4070,6 @@
       <w:r>
         <w:t>Для работы с выбранными командами можно использовать данные клавиши</w:t>
       </w:r>
-      <w:proofErr w:type="gramStart"/>
       <w:r>
         <w:rPr>
           <w:noProof/>
@@ -4094,11 +4128,7 @@
         <w:br/>
       </w:r>
       <w:r>
-        <w:t>П</w:t>
-      </w:r>
-      <w:proofErr w:type="gramEnd"/>
-      <w:r>
-        <w:t xml:space="preserve">ервая удаляет выбранную команду, а с помощью второй можно заменить выбранную команду на другую. </w:t>
+        <w:t xml:space="preserve">Первая удаляет выбранную команду, а с помощью второй можно заменить выбранную команду на другую. </w:t>
       </w:r>
     </w:p>
     <w:p>
@@ -4129,14 +4159,12 @@
       <w:r>
         <w:t xml:space="preserve">Исходный код </w:t>
       </w:r>
-      <w:proofErr w:type="spellStart"/>
       <w:r>
         <w:rPr>
           <w:lang w:val="en-US"/>
         </w:rPr>
         <w:t>Arduino</w:t>
       </w:r>
-      <w:proofErr w:type="spellEnd"/>
       <w:r>
         <w:rPr>
           <w:rFonts w:hint="eastAsia"/>
@@ -4265,7 +4293,12 @@
         <w:t>»</w:t>
       </w:r>
       <w:r>
-        <w:t xml:space="preserve"> можно увидеть изображение выбранного Вами растения, изменить экспозицию видеокамеры</w:t>
+        <w:t xml:space="preserve"> можно увидеть изображение выбранного Вами растения, из</w:t>
+      </w:r>
+      <w:bookmarkStart w:id="0" w:name="_GoBack"/>
+      <w:bookmarkEnd w:id="0"/>
+      <w:r>
+        <w:t>менить экспозицию видеокамеры</w:t>
       </w:r>
       <w:r>
         <w:t>, настроить интенсивность прожекторов со светом разных длин волн (470нм и 660 нм)</w:t>
@@ -4648,7 +4681,7 @@
     </w:p>
     <w:p>
       <w:pPr>
-        <w:pStyle w:val="aa"/>
+        <w:pStyle w:val="a9"/>
         <w:numPr>
           <w:ilvl w:val="0"/>
           <w:numId w:val="2"/>
@@ -4663,7 +4696,7 @@
     </w:p>
     <w:p>
       <w:pPr>
-        <w:pStyle w:val="aa"/>
+        <w:pStyle w:val="a9"/>
         <w:numPr>
           <w:ilvl w:val="0"/>
           <w:numId w:val="2"/>
@@ -4678,7 +4711,7 @@
     </w:p>
     <w:p>
       <w:pPr>
-        <w:pStyle w:val="aa"/>
+        <w:pStyle w:val="a9"/>
         <w:numPr>
           <w:ilvl w:val="0"/>
           <w:numId w:val="4"/>
@@ -4708,7 +4741,7 @@
     </w:p>
     <w:p>
       <w:pPr>
-        <w:pStyle w:val="aa"/>
+        <w:pStyle w:val="a9"/>
         <w:numPr>
           <w:ilvl w:val="0"/>
           <w:numId w:val="4"/>
@@ -4738,7 +4771,7 @@
     </w:p>
     <w:p>
       <w:pPr>
-        <w:pStyle w:val="aa"/>
+        <w:pStyle w:val="a9"/>
         <w:numPr>
           <w:ilvl w:val="0"/>
           <w:numId w:val="4"/>
@@ -4768,7 +4801,7 @@
     </w:p>
     <w:p>
       <w:pPr>
-        <w:pStyle w:val="aa"/>
+        <w:pStyle w:val="a9"/>
         <w:numPr>
           <w:ilvl w:val="0"/>
           <w:numId w:val="4"/>
@@ -4795,21 +4828,19 @@
       <w:r>
         <w:t xml:space="preserve"> подключение к плате </w:t>
       </w:r>
-      <w:proofErr w:type="spellStart"/>
       <w:r>
         <w:rPr>
           <w:lang w:val="en-US"/>
         </w:rPr>
         <w:t>Arduino</w:t>
       </w:r>
-      <w:proofErr w:type="spellEnd"/>
       <w:r>
         <w:t xml:space="preserve"> и видеокамере</w:t>
       </w:r>
     </w:p>
     <w:p>
       <w:pPr>
-        <w:pStyle w:val="aa"/>
+        <w:pStyle w:val="a9"/>
         <w:numPr>
           <w:ilvl w:val="0"/>
           <w:numId w:val="4"/>
@@ -4845,7 +4876,7 @@
     </w:p>
     <w:p>
       <w:pPr>
-        <w:pStyle w:val="aa"/>
+        <w:pStyle w:val="a9"/>
         <w:numPr>
           <w:ilvl w:val="0"/>
           <w:numId w:val="4"/>
@@ -4881,7 +4912,7 @@
     </w:p>
     <w:p>
       <w:pPr>
-        <w:pStyle w:val="aa"/>
+        <w:pStyle w:val="a9"/>
         <w:numPr>
           <w:ilvl w:val="0"/>
           <w:numId w:val="4"/>
@@ -4911,7 +4942,7 @@
     </w:p>
     <w:p>
       <w:pPr>
-        <w:pStyle w:val="aa"/>
+        <w:pStyle w:val="a9"/>
         <w:numPr>
           <w:ilvl w:val="0"/>
           <w:numId w:val="4"/>
@@ -4941,7 +4972,7 @@
     </w:p>
     <w:p>
       <w:pPr>
-        <w:pStyle w:val="aa"/>
+        <w:pStyle w:val="a9"/>
         <w:numPr>
           <w:ilvl w:val="0"/>
           <w:numId w:val="2"/>
@@ -4974,7 +5005,7 @@
     </w:p>
     <w:p>
       <w:pPr>
-        <w:pStyle w:val="aa"/>
+        <w:pStyle w:val="a9"/>
         <w:numPr>
           <w:ilvl w:val="0"/>
           <w:numId w:val="2"/>
@@ -5007,7 +5038,7 @@
     </w:p>
     <w:p>
       <w:pPr>
-        <w:pStyle w:val="aa"/>
+        <w:pStyle w:val="a9"/>
         <w:numPr>
           <w:ilvl w:val="0"/>
           <w:numId w:val="2"/>
@@ -5022,7 +5053,7 @@
     </w:p>
     <w:p>
       <w:pPr>
-        <w:pStyle w:val="aa"/>
+        <w:pStyle w:val="a9"/>
         <w:numPr>
           <w:ilvl w:val="0"/>
           <w:numId w:val="2"/>
@@ -5141,7 +5172,7 @@
     </w:p>
     <w:p>
       <w:pPr>
-        <w:pStyle w:val="aa"/>
+        <w:pStyle w:val="a9"/>
         <w:numPr>
           <w:ilvl w:val="0"/>
           <w:numId w:val="5"/>
@@ -5156,7 +5187,7 @@
     </w:p>
     <w:p>
       <w:pPr>
-        <w:pStyle w:val="aa"/>
+        <w:pStyle w:val="a9"/>
         <w:numPr>
           <w:ilvl w:val="0"/>
           <w:numId w:val="5"/>
@@ -5166,15 +5197,7 @@
         </w:rPr>
       </w:pPr>
       <w:r>
-        <w:t>Установить параметры эксперимента (</w:t>
-      </w:r>
-      <w:proofErr w:type="gramStart"/>
-      <w:r>
-        <w:t>см</w:t>
-      </w:r>
-      <w:proofErr w:type="gramEnd"/>
-      <w:r>
-        <w:t xml:space="preserve">. раздел </w:t>
+        <w:t xml:space="preserve">Установить параметры эксперимента (см. раздел </w:t>
       </w:r>
       <w:r>
         <w:rPr>
@@ -5197,7 +5220,7 @@
     </w:p>
     <w:p>
       <w:pPr>
-        <w:pStyle w:val="aa"/>
+        <w:pStyle w:val="a9"/>
         <w:numPr>
           <w:ilvl w:val="0"/>
           <w:numId w:val="5"/>
@@ -5552,8 +5575,8 @@
 </file>
 
 <file path=word/numbering.xml><?xml version="1.0" encoding="utf-8"?>
-<w:numbering xmlns:ve="http://schemas.openxmlformats.org/markup-compatibility/2006" xmlns:o="urn:schemas-microsoft-com:office:office" xmlns:r="http://schemas.openxmlformats.org/officeDocument/2006/relationships" xmlns:m="http://schemas.openxmlformats.org/officeDocument/2006/math" xmlns:v="urn:schemas-microsoft-com:vml" xmlns:wp="http://schemas.openxmlformats.org/drawingml/2006/wordprocessingDrawing" xmlns:w10="urn:schemas-microsoft-com:office:word" xmlns:w="http://schemas.openxmlformats.org/wordprocessingml/2006/main" xmlns:wne="http://schemas.microsoft.com/office/word/2006/wordml">
-  <w:abstractNum w:abstractNumId="0">
+<w:numbering xmlns:wpc="http://schemas.microsoft.com/office/word/2010/wordprocessingCanvas" xmlns:cx="http://schemas.microsoft.com/office/drawing/2014/chartex" xmlns:cx1="http://schemas.microsoft.com/office/drawing/2015/9/8/chartex" xmlns:mc="http://schemas.openxmlformats.org/markup-compatibility/2006" xmlns:o="urn:schemas-microsoft-com:office:office" xmlns:r="http://schemas.openxmlformats.org/officeDocument/2006/relationships" xmlns:m="http://schemas.openxmlformats.org/officeDocument/2006/math" xmlns:v="urn:schemas-microsoft-com:vml" xmlns:wp14="http://schemas.microsoft.com/office/word/2010/wordprocessingDrawing" xmlns:wp="http://schemas.openxmlformats.org/drawingml/2006/wordprocessingDrawing" xmlns:w10="urn:schemas-microsoft-com:office:word" xmlns:w="http://schemas.openxmlformats.org/wordprocessingml/2006/main" xmlns:w14="http://schemas.microsoft.com/office/word/2010/wordml" xmlns:w15="http://schemas.microsoft.com/office/word/2012/wordml" xmlns:w16se="http://schemas.microsoft.com/office/word/2015/wordml/symex" xmlns:wpg="http://schemas.microsoft.com/office/word/2010/wordprocessingGroup" xmlns:wpi="http://schemas.microsoft.com/office/word/2010/wordprocessingInk" xmlns:wne="http://schemas.microsoft.com/office/word/2006/wordml" xmlns:wps="http://schemas.microsoft.com/office/word/2010/wordprocessingShape" mc:Ignorable="w14 w15 w16se wp14">
+  <w:abstractNum w:abstractNumId="0" w15:restartNumberingAfterBreak="0">
     <w:nsid w:val="21FE5655"/>
     <w:multiLevelType w:val="hybridMultilevel"/>
     <w:tmpl w:val="1FDED422"/>
@@ -5642,7 +5665,7 @@
       </w:pPr>
     </w:lvl>
   </w:abstractNum>
-  <w:abstractNum w:abstractNumId="1">
+  <w:abstractNum w:abstractNumId="1" w15:restartNumberingAfterBreak="0">
     <w:nsid w:val="23A36247"/>
     <w:multiLevelType w:val="hybridMultilevel"/>
     <w:tmpl w:val="7A48AE7C"/>
@@ -5731,7 +5754,7 @@
       </w:pPr>
     </w:lvl>
   </w:abstractNum>
-  <w:abstractNum w:abstractNumId="2">
+  <w:abstractNum w:abstractNumId="2" w15:restartNumberingAfterBreak="0">
     <w:nsid w:val="489E0CDF"/>
     <w:multiLevelType w:val="hybridMultilevel"/>
     <w:tmpl w:val="0468549C"/>
@@ -5820,7 +5843,7 @@
       </w:pPr>
     </w:lvl>
   </w:abstractNum>
-  <w:abstractNum w:abstractNumId="3">
+  <w:abstractNum w:abstractNumId="3" w15:restartNumberingAfterBreak="0">
     <w:nsid w:val="5DBF41EB"/>
     <w:multiLevelType w:val="hybridMultilevel"/>
     <w:tmpl w:val="E6B8A89C"/>
@@ -5909,7 +5932,7 @@
       </w:pPr>
     </w:lvl>
   </w:abstractNum>
-  <w:abstractNum w:abstractNumId="4">
+  <w:abstractNum w:abstractNumId="4" w15:restartNumberingAfterBreak="0">
     <w:nsid w:val="676446AE"/>
     <w:multiLevelType w:val="hybridMultilevel"/>
     <w:tmpl w:val="9BE674C2"/>
@@ -5998,7 +6021,7 @@
       </w:pPr>
     </w:lvl>
   </w:abstractNum>
-  <w:abstractNum w:abstractNumId="5">
+  <w:abstractNum w:abstractNumId="5" w15:restartNumberingAfterBreak="0">
     <w:nsid w:val="792D1731"/>
     <w:multiLevelType w:val="hybridMultilevel"/>
     <w:tmpl w:val="5EEC1AAE"/>
@@ -6109,7 +6132,7 @@
 </file>
 
 <file path=word/styles.xml><?xml version="1.0" encoding="utf-8"?>
-<w:styles xmlns:r="http://schemas.openxmlformats.org/officeDocument/2006/relationships" xmlns:w="http://schemas.openxmlformats.org/wordprocessingml/2006/main">
+<w:styles xmlns:mc="http://schemas.openxmlformats.org/markup-compatibility/2006" xmlns:r="http://schemas.openxmlformats.org/officeDocument/2006/relationships" xmlns:w="http://schemas.openxmlformats.org/wordprocessingml/2006/main" xmlns:w14="http://schemas.microsoft.com/office/word/2010/wordml" xmlns:w15="http://schemas.microsoft.com/office/word/2012/wordml" xmlns:w16se="http://schemas.microsoft.com/office/word/2015/wordml/symex" mc:Ignorable="w14 w15 w16se">
   <w:docDefaults>
     <w:rPrDefault>
       <w:rPr>
@@ -6122,144 +6145,378 @@
     </w:rPrDefault>
     <w:pPrDefault/>
   </w:docDefaults>
-  <w:latentStyles w:defLockedState="0" w:defUIPriority="99" w:defSemiHidden="1" w:defUnhideWhenUsed="1" w:defQFormat="0" w:count="267">
-    <w:lsdException w:name="Normal" w:semiHidden="0" w:uiPriority="0" w:unhideWhenUsed="0" w:qFormat="1"/>
-    <w:lsdException w:name="heading 1" w:semiHidden="0" w:uiPriority="9" w:unhideWhenUsed="0" w:qFormat="1"/>
-    <w:lsdException w:name="heading 2" w:uiPriority="9" w:qFormat="1"/>
-    <w:lsdException w:name="heading 3" w:uiPriority="9" w:qFormat="1"/>
-    <w:lsdException w:name="heading 4" w:uiPriority="9" w:qFormat="1"/>
-    <w:lsdException w:name="heading 5" w:uiPriority="9" w:qFormat="1"/>
-    <w:lsdException w:name="heading 6" w:uiPriority="9" w:qFormat="1"/>
-    <w:lsdException w:name="heading 7" w:uiPriority="9" w:qFormat="1"/>
-    <w:lsdException w:name="heading 8" w:uiPriority="9" w:qFormat="1"/>
-    <w:lsdException w:name="heading 9" w:uiPriority="9" w:qFormat="1"/>
-    <w:lsdException w:name="toc 1" w:uiPriority="39"/>
-    <w:lsdException w:name="toc 2" w:uiPriority="39"/>
-    <w:lsdException w:name="toc 3" w:uiPriority="39"/>
-    <w:lsdException w:name="toc 4" w:uiPriority="39"/>
-    <w:lsdException w:name="toc 5" w:uiPriority="39"/>
-    <w:lsdException w:name="toc 6" w:uiPriority="39"/>
-    <w:lsdException w:name="toc 7" w:uiPriority="39"/>
-    <w:lsdException w:name="toc 8" w:uiPriority="39"/>
-    <w:lsdException w:name="toc 9" w:uiPriority="39"/>
-    <w:lsdException w:name="caption" w:uiPriority="35" w:qFormat="1"/>
-    <w:lsdException w:name="Title" w:semiHidden="0" w:uiPriority="10" w:unhideWhenUsed="0" w:qFormat="1"/>
-    <w:lsdException w:name="Default Paragraph Font" w:uiPriority="1"/>
-    <w:lsdException w:name="Subtitle" w:semiHidden="0" w:uiPriority="11" w:unhideWhenUsed="0" w:qFormat="1"/>
-    <w:lsdException w:name="Strong" w:semiHidden="0" w:uiPriority="22" w:unhideWhenUsed="0" w:qFormat="1"/>
-    <w:lsdException w:name="Emphasis" w:semiHidden="0" w:uiPriority="20" w:unhideWhenUsed="0" w:qFormat="1"/>
-    <w:lsdException w:name="Table Grid" w:semiHidden="0" w:uiPriority="59" w:unhideWhenUsed="0"/>
-    <w:lsdException w:name="Placeholder Text" w:unhideWhenUsed="0"/>
-    <w:lsdException w:name="No Spacing" w:semiHidden="0" w:uiPriority="1" w:unhideWhenUsed="0" w:qFormat="1"/>
-    <w:lsdException w:name="Light Shading" w:semiHidden="0" w:uiPriority="60" w:unhideWhenUsed="0"/>
-    <w:lsdException w:name="Light List" w:semiHidden="0" w:uiPriority="61" w:unhideWhenUsed="0"/>
-    <w:lsdException w:name="Light Grid" w:semiHidden="0" w:uiPriority="62" w:unhideWhenUsed="0"/>
-    <w:lsdException w:name="Medium Shading 1" w:semiHidden="0" w:uiPriority="63" w:unhideWhenUsed="0"/>
-    <w:lsdException w:name="Medium Shading 2" w:semiHidden="0" w:uiPriority="64" w:unhideWhenUsed="0"/>
-    <w:lsdException w:name="Medium List 1" w:semiHidden="0" w:uiPriority="65" w:unhideWhenUsed="0"/>
-    <w:lsdException w:name="Medium List 2" w:semiHidden="0" w:uiPriority="66" w:unhideWhenUsed="0"/>
-    <w:lsdException w:name="Medium Grid 1" w:semiHidden="0" w:uiPriority="67" w:unhideWhenUsed="0"/>
-    <w:lsdException w:name="Medium Grid 2" w:semiHidden="0" w:uiPriority="68" w:unhideWhenUsed="0"/>
-    <w:lsdException w:name="Medium Grid 3" w:semiHidden="0" w:uiPriority="69" w:unhideWhenUsed="0"/>
-    <w:lsdException w:name="Dark List" w:semiHidden="0" w:uiPriority="70" w:unhideWhenUsed="0"/>
-    <w:lsdException w:name="Colorful Shading" w:semiHidden="0" w:uiPriority="71" w:unhideWhenUsed="0"/>
-    <w:lsdException w:name="Colorful List" w:semiHidden="0" w:uiPriority="72" w:unhideWhenUsed="0"/>
-    <w:lsdException w:name="Colorful Grid" w:semiHidden="0" w:uiPriority="73" w:unhideWhenUsed="0"/>
-    <w:lsdException w:name="Light Shading Accent 1" w:semiHidden="0" w:uiPriority="60" w:unhideWhenUsed="0"/>
-    <w:lsdException w:name="Light List Accent 1" w:semiHidden="0" w:uiPriority="61" w:unhideWhenUsed="0"/>
-    <w:lsdException w:name="Light Grid Accent 1" w:semiHidden="0" w:uiPriority="62" w:unhideWhenUsed="0"/>
-    <w:lsdException w:name="Medium Shading 1 Accent 1" w:semiHidden="0" w:uiPriority="63" w:unhideWhenUsed="0"/>
-    <w:lsdException w:name="Medium Shading 2 Accent 1" w:semiHidden="0" w:uiPriority="64" w:unhideWhenUsed="0"/>
-    <w:lsdException w:name="Medium List 1 Accent 1" w:semiHidden="0" w:uiPriority="65" w:unhideWhenUsed="0"/>
-    <w:lsdException w:name="Revision" w:unhideWhenUsed="0"/>
-    <w:lsdException w:name="List Paragraph" w:semiHidden="0" w:uiPriority="34" w:unhideWhenUsed="0" w:qFormat="1"/>
-    <w:lsdException w:name="Quote" w:semiHidden="0" w:uiPriority="29" w:unhideWhenUsed="0" w:qFormat="1"/>
-    <w:lsdException w:name="Intense Quote" w:semiHidden="0" w:uiPriority="30" w:unhideWhenUsed="0" w:qFormat="1"/>
-    <w:lsdException w:name="Medium List 2 Accent 1" w:semiHidden="0" w:uiPriority="66" w:unhideWhenUsed="0"/>
-    <w:lsdException w:name="Medium Grid 1 Accent 1" w:semiHidden="0" w:uiPriority="67" w:unhideWhenUsed="0"/>
-    <w:lsdException w:name="Medium Grid 2 Accent 1" w:semiHidden="0" w:uiPriority="68" w:unhideWhenUsed="0"/>
-    <w:lsdException w:name="Medium Grid 3 Accent 1" w:semiHidden="0" w:uiPriority="69" w:unhideWhenUsed="0"/>
-    <w:lsdException w:name="Dark List Accent 1" w:semiHidden="0" w:uiPriority="70" w:unhideWhenUsed="0"/>
-    <w:lsdException w:name="Colorful Shading Accent 1" w:semiHidden="0" w:uiPriority="71" w:unhideWhenUsed="0"/>
-    <w:lsdException w:name="Colorful List Accent 1" w:semiHidden="0" w:uiPriority="72" w:unhideWhenUsed="0"/>
-    <w:lsdException w:name="Colorful Grid Accent 1" w:semiHidden="0" w:uiPriority="73" w:unhideWhenUsed="0"/>
-    <w:lsdException w:name="Light Shading Accent 2" w:semiHidden="0" w:uiPriority="60" w:unhideWhenUsed="0"/>
-    <w:lsdException w:name="Light List Accent 2" w:semiHidden="0" w:uiPriority="61" w:unhideWhenUsed="0"/>
-    <w:lsdException w:name="Light Grid Accent 2" w:semiHidden="0" w:uiPriority="62" w:unhideWhenUsed="0"/>
-    <w:lsdException w:name="Medium Shading 1 Accent 2" w:semiHidden="0" w:uiPriority="63" w:unhideWhenUsed="0"/>
-    <w:lsdException w:name="Medium Shading 2 Accent 2" w:semiHidden="0" w:uiPriority="64" w:unhideWhenUsed="0"/>
-    <w:lsdException w:name="Medium List 1 Accent 2" w:semiHidden="0" w:uiPriority="65" w:unhideWhenUsed="0"/>
-    <w:lsdException w:name="Medium List 2 Accent 2" w:semiHidden="0" w:uiPriority="66" w:unhideWhenUsed="0"/>
-    <w:lsdException w:name="Medium Grid 1 Accent 2" w:semiHidden="0" w:uiPriority="67" w:unhideWhenUsed="0"/>
-    <w:lsdException w:name="Medium Grid 2 Accent 2" w:semiHidden="0" w:uiPriority="68" w:unhideWhenUsed="0"/>
-    <w:lsdException w:name="Medium Grid 3 Accent 2" w:semiHidden="0" w:uiPriority="69" w:unhideWhenUsed="0"/>
-    <w:lsdException w:name="Dark List Accent 2" w:semiHidden="0" w:uiPriority="70" w:unhideWhenUsed="0"/>
-    <w:lsdException w:name="Colorful Shading Accent 2" w:semiHidden="0" w:uiPriority="71" w:unhideWhenUsed="0"/>
-    <w:lsdException w:name="Colorful List Accent 2" w:semiHidden="0" w:uiPriority="72" w:unhideWhenUsed="0"/>
-    <w:lsdException w:name="Colorful Grid Accent 2" w:semiHidden="0" w:uiPriority="73" w:unhideWhenUsed="0"/>
-    <w:lsdException w:name="Light Shading Accent 3" w:semiHidden="0" w:uiPriority="60" w:unhideWhenUsed="0"/>
-    <w:lsdException w:name="Light List Accent 3" w:semiHidden="0" w:uiPriority="61" w:unhideWhenUsed="0"/>
-    <w:lsdException w:name="Light Grid Accent 3" w:semiHidden="0" w:uiPriority="62" w:unhideWhenUsed="0"/>
-    <w:lsdException w:name="Medium Shading 1 Accent 3" w:semiHidden="0" w:uiPriority="63" w:unhideWhenUsed="0"/>
-    <w:lsdException w:name="Medium Shading 2 Accent 3" w:semiHidden="0" w:uiPriority="64" w:unhideWhenUsed="0"/>
-    <w:lsdException w:name="Medium List 1 Accent 3" w:semiHidden="0" w:uiPriority="65" w:unhideWhenUsed="0"/>
-    <w:lsdException w:name="Medium List 2 Accent 3" w:semiHidden="0" w:uiPriority="66" w:unhideWhenUsed="0"/>
-    <w:lsdException w:name="Medium Grid 1 Accent 3" w:semiHidden="0" w:uiPriority="67" w:unhideWhenUsed="0"/>
-    <w:lsdException w:name="Medium Grid 2 Accent 3" w:semiHidden="0" w:uiPriority="68" w:unhideWhenUsed="0"/>
-    <w:lsdException w:name="Medium Grid 3 Accent 3" w:semiHidden="0" w:uiPriority="69" w:unhideWhenUsed="0"/>
-    <w:lsdException w:name="Dark List Accent 3" w:semiHidden="0" w:uiPriority="70" w:unhideWhenUsed="0"/>
-    <w:lsdException w:name="Colorful Shading Accent 3" w:semiHidden="0" w:uiPriority="71" w:unhideWhenUsed="0"/>
-    <w:lsdException w:name="Colorful List Accent 3" w:semiHidden="0" w:uiPriority="72" w:unhideWhenUsed="0"/>
-    <w:lsdException w:name="Colorful Grid Accent 3" w:semiHidden="0" w:uiPriority="73" w:unhideWhenUsed="0"/>
-    <w:lsdException w:name="Light Shading Accent 4" w:semiHidden="0" w:uiPriority="60" w:unhideWhenUsed="0"/>
-    <w:lsdException w:name="Light List Accent 4" w:semiHidden="0" w:uiPriority="61" w:unhideWhenUsed="0"/>
-    <w:lsdException w:name="Light Grid Accent 4" w:semiHidden="0" w:uiPriority="62" w:unhideWhenUsed="0"/>
-    <w:lsdException w:name="Medium Shading 1 Accent 4" w:semiHidden="0" w:uiPriority="63" w:unhideWhenUsed="0"/>
-    <w:lsdException w:name="Medium Shading 2 Accent 4" w:semiHidden="0" w:uiPriority="64" w:unhideWhenUsed="0"/>
-    <w:lsdException w:name="Medium List 1 Accent 4" w:semiHidden="0" w:uiPriority="65" w:unhideWhenUsed="0"/>
-    <w:lsdException w:name="Medium List 2 Accent 4" w:semiHidden="0" w:uiPriority="66" w:unhideWhenUsed="0"/>
-    <w:lsdException w:name="Medium Grid 1 Accent 4" w:semiHidden="0" w:uiPriority="67" w:unhideWhenUsed="0"/>
-    <w:lsdException w:name="Medium Grid 2 Accent 4" w:semiHidden="0" w:uiPriority="68" w:unhideWhenUsed="0"/>
-    <w:lsdException w:name="Medium Grid 3 Accent 4" w:semiHidden="0" w:uiPriority="69" w:unhideWhenUsed="0"/>
-    <w:lsdException w:name="Dark List Accent 4" w:semiHidden="0" w:uiPriority="70" w:unhideWhenUsed="0"/>
-    <w:lsdException w:name="Colorful Shading Accent 4" w:semiHidden="0" w:uiPriority="71" w:unhideWhenUsed="0"/>
-    <w:lsdException w:name="Colorful List Accent 4" w:semiHidden="0" w:uiPriority="72" w:unhideWhenUsed="0"/>
-    <w:lsdException w:name="Colorful Grid Accent 4" w:semiHidden="0" w:uiPriority="73" w:unhideWhenUsed="0"/>
-    <w:lsdException w:name="Light Shading Accent 5" w:semiHidden="0" w:uiPriority="60" w:unhideWhenUsed="0"/>
-    <w:lsdException w:name="Light List Accent 5" w:semiHidden="0" w:uiPriority="61" w:unhideWhenUsed="0"/>
-    <w:lsdException w:name="Light Grid Accent 5" w:semiHidden="0" w:uiPriority="62" w:unhideWhenUsed="0"/>
-    <w:lsdException w:name="Medium Shading 1 Accent 5" w:semiHidden="0" w:uiPriority="63" w:unhideWhenUsed="0"/>
-    <w:lsdException w:name="Medium Shading 2 Accent 5" w:semiHidden="0" w:uiPriority="64" w:unhideWhenUsed="0"/>
-    <w:lsdException w:name="Medium List 1 Accent 5" w:semiHidden="0" w:uiPriority="65" w:unhideWhenUsed="0"/>
-    <w:lsdException w:name="Medium List 2 Accent 5" w:semiHidden="0" w:uiPriority="66" w:unhideWhenUsed="0"/>
-    <w:lsdException w:name="Medium Grid 1 Accent 5" w:semiHidden="0" w:uiPriority="67" w:unhideWhenUsed="0"/>
-    <w:lsdException w:name="Medium Grid 2 Accent 5" w:semiHidden="0" w:uiPriority="68" w:unhideWhenUsed="0"/>
-    <w:lsdException w:name="Medium Grid 3 Accent 5" w:semiHidden="0" w:uiPriority="69" w:unhideWhenUsed="0"/>
-    <w:lsdException w:name="Dark List Accent 5" w:semiHidden="0" w:uiPriority="70" w:unhideWhenUsed="0"/>
-    <w:lsdException w:name="Colorful Shading Accent 5" w:semiHidden="0" w:uiPriority="71" w:unhideWhenUsed="0"/>
-    <w:lsdException w:name="Colorful List Accent 5" w:semiHidden="0" w:uiPriority="72" w:unhideWhenUsed="0"/>
-    <w:lsdException w:name="Colorful Grid Accent 5" w:semiHidden="0" w:uiPriority="73" w:unhideWhenUsed="0"/>
-    <w:lsdException w:name="Light Shading Accent 6" w:semiHidden="0" w:uiPriority="60" w:unhideWhenUsed="0"/>
-    <w:lsdException w:name="Light List Accent 6" w:semiHidden="0" w:uiPriority="61" w:unhideWhenUsed="0"/>
-    <w:lsdException w:name="Light Grid Accent 6" w:semiHidden="0" w:uiPriority="62" w:unhideWhenUsed="0"/>
-    <w:lsdException w:name="Medium Shading 1 Accent 6" w:semiHidden="0" w:uiPriority="63" w:unhideWhenUsed="0"/>
-    <w:lsdException w:name="Medium Shading 2 Accent 6" w:semiHidden="0" w:uiPriority="64" w:unhideWhenUsed="0"/>
-    <w:lsdException w:name="Medium List 1 Accent 6" w:semiHidden="0" w:uiPriority="65" w:unhideWhenUsed="0"/>
-    <w:lsdException w:name="Medium List 2 Accent 6" w:semiHidden="0" w:uiPriority="66" w:unhideWhenUsed="0"/>
-    <w:lsdException w:name="Medium Grid 1 Accent 6" w:semiHidden="0" w:uiPriority="67" w:unhideWhenUsed="0"/>
-    <w:lsdException w:name="Medium Grid 2 Accent 6" w:semiHidden="0" w:uiPriority="68" w:unhideWhenUsed="0"/>
-    <w:lsdException w:name="Medium Grid 3 Accent 6" w:semiHidden="0" w:uiPriority="69" w:unhideWhenUsed="0"/>
-    <w:lsdException w:name="Dark List Accent 6" w:semiHidden="0" w:uiPriority="70" w:unhideWhenUsed="0"/>
-    <w:lsdException w:name="Colorful Shading Accent 6" w:semiHidden="0" w:uiPriority="71" w:unhideWhenUsed="0"/>
-    <w:lsdException w:name="Colorful List Accent 6" w:semiHidden="0" w:uiPriority="72" w:unhideWhenUsed="0"/>
-    <w:lsdException w:name="Colorful Grid Accent 6" w:semiHidden="0" w:uiPriority="73" w:unhideWhenUsed="0"/>
-    <w:lsdException w:name="Subtle Emphasis" w:semiHidden="0" w:uiPriority="19" w:unhideWhenUsed="0" w:qFormat="1"/>
-    <w:lsdException w:name="Intense Emphasis" w:semiHidden="0" w:uiPriority="21" w:unhideWhenUsed="0" w:qFormat="1"/>
-    <w:lsdException w:name="Subtle Reference" w:semiHidden="0" w:uiPriority="31" w:unhideWhenUsed="0" w:qFormat="1"/>
-    <w:lsdException w:name="Intense Reference" w:semiHidden="0" w:uiPriority="32" w:unhideWhenUsed="0" w:qFormat="1"/>
-    <w:lsdException w:name="Book Title" w:semiHidden="0" w:uiPriority="33" w:unhideWhenUsed="0" w:qFormat="1"/>
-    <w:lsdException w:name="Bibliography" w:uiPriority="37"/>
-    <w:lsdException w:name="TOC Heading" w:uiPriority="39" w:qFormat="1"/>
+  <w:latentStyles w:defLockedState="0" w:defUIPriority="99" w:defSemiHidden="0" w:defUnhideWhenUsed="0" w:defQFormat="0" w:count="371">
+    <w:lsdException w:name="Normal" w:uiPriority="0" w:qFormat="1"/>
+    <w:lsdException w:name="heading 1" w:uiPriority="9" w:qFormat="1"/>
+    <w:lsdException w:name="heading 2" w:semiHidden="1" w:uiPriority="9" w:unhideWhenUsed="1" w:qFormat="1"/>
+    <w:lsdException w:name="heading 3" w:semiHidden="1" w:uiPriority="9" w:unhideWhenUsed="1" w:qFormat="1"/>
+    <w:lsdException w:name="heading 4" w:semiHidden="1" w:uiPriority="9" w:unhideWhenUsed="1" w:qFormat="1"/>
+    <w:lsdException w:name="heading 5" w:semiHidden="1" w:uiPriority="9" w:unhideWhenUsed="1" w:qFormat="1"/>
+    <w:lsdException w:name="heading 6" w:semiHidden="1" w:uiPriority="9" w:unhideWhenUsed="1" w:qFormat="1"/>
+    <w:lsdException w:name="heading 7" w:semiHidden="1" w:uiPriority="9" w:unhideWhenUsed="1" w:qFormat="1"/>
+    <w:lsdException w:name="heading 8" w:semiHidden="1" w:uiPriority="9" w:unhideWhenUsed="1" w:qFormat="1"/>
+    <w:lsdException w:name="heading 9" w:semiHidden="1" w:uiPriority="9" w:unhideWhenUsed="1" w:qFormat="1"/>
+    <w:lsdException w:name="index 1" w:semiHidden="1" w:unhideWhenUsed="1"/>
+    <w:lsdException w:name="index 2" w:semiHidden="1" w:unhideWhenUsed="1"/>
+    <w:lsdException w:name="index 3" w:semiHidden="1" w:unhideWhenUsed="1"/>
+    <w:lsdException w:name="index 4" w:semiHidden="1" w:unhideWhenUsed="1"/>
+    <w:lsdException w:name="index 5" w:semiHidden="1" w:unhideWhenUsed="1"/>
+    <w:lsdException w:name="index 6" w:semiHidden="1" w:unhideWhenUsed="1"/>
+    <w:lsdException w:name="index 7" w:semiHidden="1" w:unhideWhenUsed="1"/>
+    <w:lsdException w:name="index 8" w:semiHidden="1" w:unhideWhenUsed="1"/>
+    <w:lsdException w:name="index 9" w:semiHidden="1" w:unhideWhenUsed="1"/>
+    <w:lsdException w:name="toc 1" w:semiHidden="1" w:uiPriority="39" w:unhideWhenUsed="1"/>
+    <w:lsdException w:name="toc 2" w:semiHidden="1" w:uiPriority="39" w:unhideWhenUsed="1"/>
+    <w:lsdException w:name="toc 3" w:semiHidden="1" w:uiPriority="39" w:unhideWhenUsed="1"/>
+    <w:lsdException w:name="toc 4" w:semiHidden="1" w:uiPriority="39" w:unhideWhenUsed="1"/>
+    <w:lsdException w:name="toc 5" w:semiHidden="1" w:uiPriority="39" w:unhideWhenUsed="1"/>
+    <w:lsdException w:name="toc 6" w:semiHidden="1" w:uiPriority="39" w:unhideWhenUsed="1"/>
+    <w:lsdException w:name="toc 7" w:semiHidden="1" w:uiPriority="39" w:unhideWhenUsed="1"/>
+    <w:lsdException w:name="toc 8" w:semiHidden="1" w:uiPriority="39" w:unhideWhenUsed="1"/>
+    <w:lsdException w:name="toc 9" w:semiHidden="1" w:uiPriority="39" w:unhideWhenUsed="1"/>
+    <w:lsdException w:name="Normal Indent" w:semiHidden="1" w:unhideWhenUsed="1"/>
+    <w:lsdException w:name="footnote text" w:semiHidden="1" w:unhideWhenUsed="1"/>
+    <w:lsdException w:name="annotation text" w:semiHidden="1" w:unhideWhenUsed="1"/>
+    <w:lsdException w:name="header" w:semiHidden="1" w:unhideWhenUsed="1"/>
+    <w:lsdException w:name="footer" w:semiHidden="1" w:unhideWhenUsed="1"/>
+    <w:lsdException w:name="index heading" w:semiHidden="1" w:unhideWhenUsed="1"/>
+    <w:lsdException w:name="caption" w:semiHidden="1" w:uiPriority="35" w:unhideWhenUsed="1" w:qFormat="1"/>
+    <w:lsdException w:name="table of figures" w:semiHidden="1" w:unhideWhenUsed="1"/>
+    <w:lsdException w:name="envelope address" w:semiHidden="1" w:unhideWhenUsed="1"/>
+    <w:lsdException w:name="envelope return" w:semiHidden="1" w:unhideWhenUsed="1"/>
+    <w:lsdException w:name="footnote reference" w:semiHidden="1" w:unhideWhenUsed="1"/>
+    <w:lsdException w:name="annotation reference" w:semiHidden="1" w:unhideWhenUsed="1"/>
+    <w:lsdException w:name="line number" w:semiHidden="1" w:unhideWhenUsed="1"/>
+    <w:lsdException w:name="page number" w:semiHidden="1" w:unhideWhenUsed="1"/>
+    <w:lsdException w:name="endnote reference" w:semiHidden="1" w:unhideWhenUsed="1"/>
+    <w:lsdException w:name="endnote text" w:semiHidden="1" w:unhideWhenUsed="1"/>
+    <w:lsdException w:name="table of authorities" w:semiHidden="1" w:unhideWhenUsed="1"/>
+    <w:lsdException w:name="macro" w:semiHidden="1" w:unhideWhenUsed="1"/>
+    <w:lsdException w:name="toa heading" w:semiHidden="1" w:unhideWhenUsed="1"/>
+    <w:lsdException w:name="List" w:semiHidden="1" w:unhideWhenUsed="1"/>
+    <w:lsdException w:name="List Bullet" w:semiHidden="1" w:unhideWhenUsed="1"/>
+    <w:lsdException w:name="List Number" w:semiHidden="1" w:unhideWhenUsed="1"/>
+    <w:lsdException w:name="List 2" w:semiHidden="1" w:unhideWhenUsed="1"/>
+    <w:lsdException w:name="List 3" w:semiHidden="1" w:unhideWhenUsed="1"/>
+    <w:lsdException w:name="List 4" w:semiHidden="1" w:unhideWhenUsed="1"/>
+    <w:lsdException w:name="List 5" w:semiHidden="1" w:unhideWhenUsed="1"/>
+    <w:lsdException w:name="List Bullet 2" w:semiHidden="1" w:unhideWhenUsed="1"/>
+    <w:lsdException w:name="List Bullet 3" w:semiHidden="1" w:unhideWhenUsed="1"/>
+    <w:lsdException w:name="List Bullet 4" w:semiHidden="1" w:unhideWhenUsed="1"/>
+    <w:lsdException w:name="List Bullet 5" w:semiHidden="1" w:unhideWhenUsed="1"/>
+    <w:lsdException w:name="List Number 2" w:semiHidden="1" w:unhideWhenUsed="1"/>
+    <w:lsdException w:name="List Number 3" w:semiHidden="1" w:unhideWhenUsed="1"/>
+    <w:lsdException w:name="List Number 4" w:semiHidden="1" w:unhideWhenUsed="1"/>
+    <w:lsdException w:name="List Number 5" w:semiHidden="1" w:unhideWhenUsed="1"/>
+    <w:lsdException w:name="Title" w:uiPriority="10" w:qFormat="1"/>
+    <w:lsdException w:name="Closing" w:semiHidden="1" w:unhideWhenUsed="1"/>
+    <w:lsdException w:name="Signature" w:semiHidden="1" w:unhideWhenUsed="1"/>
+    <w:lsdException w:name="Default Paragraph Font" w:semiHidden="1" w:uiPriority="1" w:unhideWhenUsed="1"/>
+    <w:lsdException w:name="Body Text" w:semiHidden="1" w:unhideWhenUsed="1"/>
+    <w:lsdException w:name="Body Text Indent" w:semiHidden="1" w:unhideWhenUsed="1"/>
+    <w:lsdException w:name="List Continue" w:semiHidden="1" w:unhideWhenUsed="1"/>
+    <w:lsdException w:name="List Continue 2" w:semiHidden="1" w:unhideWhenUsed="1"/>
+    <w:lsdException w:name="List Continue 3" w:semiHidden="1" w:unhideWhenUsed="1"/>
+    <w:lsdException w:name="List Continue 4" w:semiHidden="1" w:unhideWhenUsed="1"/>
+    <w:lsdException w:name="List Continue 5" w:semiHidden="1" w:unhideWhenUsed="1"/>
+    <w:lsdException w:name="Message Header" w:semiHidden="1" w:unhideWhenUsed="1"/>
+    <w:lsdException w:name="Subtitle" w:uiPriority="11" w:qFormat="1"/>
+    <w:lsdException w:name="Salutation" w:semiHidden="1" w:unhideWhenUsed="1"/>
+    <w:lsdException w:name="Date" w:semiHidden="1" w:unhideWhenUsed="1"/>
+    <w:lsdException w:name="Body Text First Indent" w:semiHidden="1" w:unhideWhenUsed="1"/>
+    <w:lsdException w:name="Body Text First Indent 2" w:semiHidden="1" w:unhideWhenUsed="1"/>
+    <w:lsdException w:name="Note Heading" w:semiHidden="1" w:unhideWhenUsed="1"/>
+    <w:lsdException w:name="Body Text 2" w:semiHidden="1" w:unhideWhenUsed="1"/>
+    <w:lsdException w:name="Body Text 3" w:semiHidden="1" w:unhideWhenUsed="1"/>
+    <w:lsdException w:name="Body Text Indent 2" w:semiHidden="1" w:unhideWhenUsed="1"/>
+    <w:lsdException w:name="Body Text Indent 3" w:semiHidden="1" w:unhideWhenUsed="1"/>
+    <w:lsdException w:name="Block Text" w:semiHidden="1" w:unhideWhenUsed="1"/>
+    <w:lsdException w:name="Hyperlink" w:semiHidden="1" w:unhideWhenUsed="1"/>
+    <w:lsdException w:name="FollowedHyperlink" w:semiHidden="1" w:unhideWhenUsed="1"/>
+    <w:lsdException w:name="Strong" w:uiPriority="22" w:qFormat="1"/>
+    <w:lsdException w:name="Emphasis" w:uiPriority="20" w:qFormat="1"/>
+    <w:lsdException w:name="Document Map" w:semiHidden="1" w:unhideWhenUsed="1"/>
+    <w:lsdException w:name="Plain Text" w:semiHidden="1" w:unhideWhenUsed="1"/>
+    <w:lsdException w:name="E-mail Signature" w:semiHidden="1" w:unhideWhenUsed="1"/>
+    <w:lsdException w:name="HTML Top of Form" w:semiHidden="1" w:unhideWhenUsed="1"/>
+    <w:lsdException w:name="HTML Bottom of Form" w:semiHidden="1" w:unhideWhenUsed="1"/>
+    <w:lsdException w:name="Normal (Web)" w:semiHidden="1" w:unhideWhenUsed="1"/>
+    <w:lsdException w:name="HTML Acronym" w:semiHidden="1" w:unhideWhenUsed="1"/>
+    <w:lsdException w:name="HTML Address" w:semiHidden="1" w:unhideWhenUsed="1"/>
+    <w:lsdException w:name="HTML Cite" w:semiHidden="1" w:unhideWhenUsed="1"/>
+    <w:lsdException w:name="HTML Code" w:semiHidden="1" w:unhideWhenUsed="1"/>
+    <w:lsdException w:name="HTML Definition" w:semiHidden="1" w:unhideWhenUsed="1"/>
+    <w:lsdException w:name="HTML Keyboard" w:semiHidden="1" w:unhideWhenUsed="1"/>
+    <w:lsdException w:name="HTML Preformatted" w:semiHidden="1" w:unhideWhenUsed="1"/>
+    <w:lsdException w:name="HTML Sample" w:semiHidden="1" w:unhideWhenUsed="1"/>
+    <w:lsdException w:name="HTML Typewriter" w:semiHidden="1" w:unhideWhenUsed="1"/>
+    <w:lsdException w:name="HTML Variable" w:semiHidden="1" w:unhideWhenUsed="1"/>
+    <w:lsdException w:name="Normal Table" w:semiHidden="1" w:unhideWhenUsed="1"/>
+    <w:lsdException w:name="annotation subject" w:semiHidden="1" w:unhideWhenUsed="1"/>
+    <w:lsdException w:name="No List" w:semiHidden="1" w:unhideWhenUsed="1"/>
+    <w:lsdException w:name="Outline List 1" w:semiHidden="1" w:unhideWhenUsed="1"/>
+    <w:lsdException w:name="Outline List 2" w:semiHidden="1" w:unhideWhenUsed="1"/>
+    <w:lsdException w:name="Outline List 3" w:semiHidden="1" w:unhideWhenUsed="1"/>
+    <w:lsdException w:name="Table Simple 1" w:semiHidden="1" w:unhideWhenUsed="1"/>
+    <w:lsdException w:name="Table Simple 2" w:semiHidden="1" w:unhideWhenUsed="1"/>
+    <w:lsdException w:name="Table Simple 3" w:semiHidden="1" w:unhideWhenUsed="1"/>
+    <w:lsdException w:name="Table Classic 1" w:semiHidden="1" w:unhideWhenUsed="1"/>
+    <w:lsdException w:name="Table Classic 2" w:semiHidden="1" w:unhideWhenUsed="1"/>
+    <w:lsdException w:name="Table Classic 3" w:semiHidden="1" w:unhideWhenUsed="1"/>
+    <w:lsdException w:name="Table Classic 4" w:semiHidden="1" w:unhideWhenUsed="1"/>
+    <w:lsdException w:name="Table Colorful 1" w:semiHidden="1" w:unhideWhenUsed="1"/>
+    <w:lsdException w:name="Table Colorful 2" w:semiHidden="1" w:unhideWhenUsed="1"/>
+    <w:lsdException w:name="Table Colorful 3" w:semiHidden="1" w:unhideWhenUsed="1"/>
+    <w:lsdException w:name="Table Columns 1" w:semiHidden="1" w:unhideWhenUsed="1"/>
+    <w:lsdException w:name="Table Columns 2" w:semiHidden="1" w:unhideWhenUsed="1"/>
+    <w:lsdException w:name="Table Columns 3" w:semiHidden="1" w:unhideWhenUsed="1"/>
+    <w:lsdException w:name="Table Columns 4" w:semiHidden="1" w:unhideWhenUsed="1"/>
+    <w:lsdException w:name="Table Columns 5" w:semiHidden="1" w:unhideWhenUsed="1"/>
+    <w:lsdException w:name="Table Grid 1" w:semiHidden="1" w:unhideWhenUsed="1"/>
+    <w:lsdException w:name="Table Grid 2" w:semiHidden="1" w:unhideWhenUsed="1"/>
+    <w:lsdException w:name="Table Grid 3" w:semiHidden="1" w:unhideWhenUsed="1"/>
+    <w:lsdException w:name="Table Grid 4" w:semiHidden="1" w:unhideWhenUsed="1"/>
+    <w:lsdException w:name="Table Grid 5" w:semiHidden="1" w:unhideWhenUsed="1"/>
+    <w:lsdException w:name="Table Grid 6" w:semiHidden="1" w:unhideWhenUsed="1"/>
+    <w:lsdException w:name="Table Grid 7" w:semiHidden="1" w:unhideWhenUsed="1"/>
+    <w:lsdException w:name="Table Grid 8" w:semiHidden="1" w:unhideWhenUsed="1"/>
+    <w:lsdException w:name="Table List 1" w:semiHidden="1" w:unhideWhenUsed="1"/>
+    <w:lsdException w:name="Table List 2" w:semiHidden="1" w:unhideWhenUsed="1"/>
+    <w:lsdException w:name="Table List 3" w:semiHidden="1" w:unhideWhenUsed="1"/>
+    <w:lsdException w:name="Table List 4" w:semiHidden="1" w:unhideWhenUsed="1"/>
+    <w:lsdException w:name="Table List 5" w:semiHidden="1" w:unhideWhenUsed="1"/>
+    <w:lsdException w:name="Table List 6" w:semiHidden="1" w:unhideWhenUsed="1"/>
+    <w:lsdException w:name="Table List 7" w:semiHidden="1" w:unhideWhenUsed="1"/>
+    <w:lsdException w:name="Table List 8" w:semiHidden="1" w:unhideWhenUsed="1"/>
+    <w:lsdException w:name="Table 3D effects 1" w:semiHidden="1" w:unhideWhenUsed="1"/>
+    <w:lsdException w:name="Table 3D effects 2" w:semiHidden="1" w:unhideWhenUsed="1"/>
+    <w:lsdException w:name="Table 3D effects 3" w:semiHidden="1" w:unhideWhenUsed="1"/>
+    <w:lsdException w:name="Table Contemporary" w:semiHidden="1" w:unhideWhenUsed="1"/>
+    <w:lsdException w:name="Table Elegant" w:semiHidden="1" w:unhideWhenUsed="1"/>
+    <w:lsdException w:name="Table Professional" w:semiHidden="1" w:unhideWhenUsed="1"/>
+    <w:lsdException w:name="Table Subtle 1" w:semiHidden="1" w:unhideWhenUsed="1"/>
+    <w:lsdException w:name="Table Subtle 2" w:semiHidden="1" w:unhideWhenUsed="1"/>
+    <w:lsdException w:name="Table Web 1" w:semiHidden="1" w:unhideWhenUsed="1"/>
+    <w:lsdException w:name="Table Web 2" w:semiHidden="1" w:unhideWhenUsed="1"/>
+    <w:lsdException w:name="Table Web 3" w:semiHidden="1" w:unhideWhenUsed="1"/>
+    <w:lsdException w:name="Balloon Text" w:semiHidden="1" w:unhideWhenUsed="1"/>
+    <w:lsdException w:name="Table Grid" w:uiPriority="59"/>
+    <w:lsdException w:name="Table Theme" w:semiHidden="1" w:unhideWhenUsed="1"/>
+    <w:lsdException w:name="Placeholder Text" w:semiHidden="1"/>
+    <w:lsdException w:name="No Spacing" w:uiPriority="1" w:qFormat="1"/>
+    <w:lsdException w:name="Light Shading" w:uiPriority="60"/>
+    <w:lsdException w:name="Light List" w:uiPriority="61"/>
+    <w:lsdException w:name="Light Grid" w:uiPriority="62"/>
+    <w:lsdException w:name="Medium Shading 1" w:uiPriority="63"/>
+    <w:lsdException w:name="Medium Shading 2" w:uiPriority="64"/>
+    <w:lsdException w:name="Medium List 1" w:uiPriority="65"/>
+    <w:lsdException w:name="Medium List 2" w:uiPriority="66"/>
+    <w:lsdException w:name="Medium Grid 1" w:uiPriority="67"/>
+    <w:lsdException w:name="Medium Grid 2" w:uiPriority="68"/>
+    <w:lsdException w:name="Medium Grid 3" w:uiPriority="69"/>
+    <w:lsdException w:name="Dark List" w:uiPriority="70"/>
+    <w:lsdException w:name="Colorful Shading" w:uiPriority="71"/>
+    <w:lsdException w:name="Colorful List" w:uiPriority="72"/>
+    <w:lsdException w:name="Colorful Grid" w:uiPriority="73"/>
+    <w:lsdException w:name="Light Shading Accent 1" w:uiPriority="60"/>
+    <w:lsdException w:name="Light List Accent 1" w:uiPriority="61"/>
+    <w:lsdException w:name="Light Grid Accent 1" w:uiPriority="62"/>
+    <w:lsdException w:name="Medium Shading 1 Accent 1" w:uiPriority="63"/>
+    <w:lsdException w:name="Medium Shading 2 Accent 1" w:uiPriority="64"/>
+    <w:lsdException w:name="Medium List 1 Accent 1" w:uiPriority="65"/>
+    <w:lsdException w:name="Revision" w:semiHidden="1"/>
+    <w:lsdException w:name="List Paragraph" w:uiPriority="34" w:qFormat="1"/>
+    <w:lsdException w:name="Quote" w:uiPriority="29" w:qFormat="1"/>
+    <w:lsdException w:name="Intense Quote" w:uiPriority="30" w:qFormat="1"/>
+    <w:lsdException w:name="Medium List 2 Accent 1" w:uiPriority="66"/>
+    <w:lsdException w:name="Medium Grid 1 Accent 1" w:uiPriority="67"/>
+    <w:lsdException w:name="Medium Grid 2 Accent 1" w:uiPriority="68"/>
+    <w:lsdException w:name="Medium Grid 3 Accent 1" w:uiPriority="69"/>
+    <w:lsdException w:name="Dark List Accent 1" w:uiPriority="70"/>
+    <w:lsdException w:name="Colorful Shading Accent 1" w:uiPriority="71"/>
+    <w:lsdException w:name="Colorful List Accent 1" w:uiPriority="72"/>
+    <w:lsdException w:name="Colorful Grid Accent 1" w:uiPriority="73"/>
+    <w:lsdException w:name="Light Shading Accent 2" w:uiPriority="60"/>
+    <w:lsdException w:name="Light List Accent 2" w:uiPriority="61"/>
+    <w:lsdException w:name="Light Grid Accent 2" w:uiPriority="62"/>
+    <w:lsdException w:name="Medium Shading 1 Accent 2" w:uiPriority="63"/>
+    <w:lsdException w:name="Medium Shading 2 Accent 2" w:uiPriority="64"/>
+    <w:lsdException w:name="Medium List 1 Accent 2" w:uiPriority="65"/>
+    <w:lsdException w:name="Medium List 2 Accent 2" w:uiPriority="66"/>
+    <w:lsdException w:name="Medium Grid 1 Accent 2" w:uiPriority="67"/>
+    <w:lsdException w:name="Medium Grid 2 Accent 2" w:uiPriority="68"/>
+    <w:lsdException w:name="Medium Grid 3 Accent 2" w:uiPriority="69"/>
+    <w:lsdException w:name="Dark List Accent 2" w:uiPriority="70"/>
+    <w:lsdException w:name="Colorful Shading Accent 2" w:uiPriority="71"/>
+    <w:lsdException w:name="Colorful List Accent 2" w:uiPriority="72"/>
+    <w:lsdException w:name="Colorful Grid Accent 2" w:uiPriority="73"/>
+    <w:lsdException w:name="Light Shading Accent 3" w:uiPriority="60"/>
+    <w:lsdException w:name="Light List Accent 3" w:uiPriority="61"/>
+    <w:lsdException w:name="Light Grid Accent 3" w:uiPriority="62"/>
+    <w:lsdException w:name="Medium Shading 1 Accent 3" w:uiPriority="63"/>
+    <w:lsdException w:name="Medium Shading 2 Accent 3" w:uiPriority="64"/>
+    <w:lsdException w:name="Medium List 1 Accent 3" w:uiPriority="65"/>
+    <w:lsdException w:name="Medium List 2 Accent 3" w:uiPriority="66"/>
+    <w:lsdException w:name="Medium Grid 1 Accent 3" w:uiPriority="67"/>
+    <w:lsdException w:name="Medium Grid 2 Accent 3" w:uiPriority="68"/>
+    <w:lsdException w:name="Medium Grid 3 Accent 3" w:uiPriority="69"/>
+    <w:lsdException w:name="Dark List Accent 3" w:uiPriority="70"/>
+    <w:lsdException w:name="Colorful Shading Accent 3" w:uiPriority="71"/>
+    <w:lsdException w:name="Colorful List Accent 3" w:uiPriority="72"/>
+    <w:lsdException w:name="Colorful Grid Accent 3" w:uiPriority="73"/>
+    <w:lsdException w:name="Light Shading Accent 4" w:uiPriority="60"/>
+    <w:lsdException w:name="Light List Accent 4" w:uiPriority="61"/>
+    <w:lsdException w:name="Light Grid Accent 4" w:uiPriority="62"/>
+    <w:lsdException w:name="Medium Shading 1 Accent 4" w:uiPriority="63"/>
+    <w:lsdException w:name="Medium Shading 2 Accent 4" w:uiPriority="64"/>
+    <w:lsdException w:name="Medium List 1 Accent 4" w:uiPriority="65"/>
+    <w:lsdException w:name="Medium List 2 Accent 4" w:uiPriority="66"/>
+    <w:lsdException w:name="Medium Grid 1 Accent 4" w:uiPriority="67"/>
+    <w:lsdException w:name="Medium Grid 2 Accent 4" w:uiPriority="68"/>
+    <w:lsdException w:name="Medium Grid 3 Accent 4" w:uiPriority="69"/>
+    <w:lsdException w:name="Dark List Accent 4" w:uiPriority="70"/>
+    <w:lsdException w:name="Colorful Shading Accent 4" w:uiPriority="71"/>
+    <w:lsdException w:name="Colorful List Accent 4" w:uiPriority="72"/>
+    <w:lsdException w:name="Colorful Grid Accent 4" w:uiPriority="73"/>
+    <w:lsdException w:name="Light Shading Accent 5" w:uiPriority="60"/>
+    <w:lsdException w:name="Light List Accent 5" w:uiPriority="61"/>
+    <w:lsdException w:name="Light Grid Accent 5" w:uiPriority="62"/>
+    <w:lsdException w:name="Medium Shading 1 Accent 5" w:uiPriority="63"/>
+    <w:lsdException w:name="Medium Shading 2 Accent 5" w:uiPriority="64"/>
+    <w:lsdException w:name="Medium List 1 Accent 5" w:uiPriority="65"/>
+    <w:lsdException w:name="Medium List 2 Accent 5" w:uiPriority="66"/>
+    <w:lsdException w:name="Medium Grid 1 Accent 5" w:uiPriority="67"/>
+    <w:lsdException w:name="Medium Grid 2 Accent 5" w:uiPriority="68"/>
+    <w:lsdException w:name="Medium Grid 3 Accent 5" w:uiPriority="69"/>
+    <w:lsdException w:name="Dark List Accent 5" w:uiPriority="70"/>
+    <w:lsdException w:name="Colorful Shading Accent 5" w:uiPriority="71"/>
+    <w:lsdException w:name="Colorful List Accent 5" w:uiPriority="72"/>
+    <w:lsdException w:name="Colorful Grid Accent 5" w:uiPriority="73"/>
+    <w:lsdException w:name="Light Shading Accent 6" w:uiPriority="60"/>
+    <w:lsdException w:name="Light List Accent 6" w:uiPriority="61"/>
+    <w:lsdException w:name="Light Grid Accent 6" w:uiPriority="62"/>
+    <w:lsdException w:name="Medium Shading 1 Accent 6" w:uiPriority="63"/>
+    <w:lsdException w:name="Medium Shading 2 Accent 6" w:uiPriority="64"/>
+    <w:lsdException w:name="Medium List 1 Accent 6" w:uiPriority="65"/>
+    <w:lsdException w:name="Medium List 2 Accent 6" w:uiPriority="66"/>
+    <w:lsdException w:name="Medium Grid 1 Accent 6" w:uiPriority="67"/>
+    <w:lsdException w:name="Medium Grid 2 Accent 6" w:uiPriority="68"/>
+    <w:lsdException w:name="Medium Grid 3 Accent 6" w:uiPriority="69"/>
+    <w:lsdException w:name="Dark List Accent 6" w:uiPriority="70"/>
+    <w:lsdException w:name="Colorful Shading Accent 6" w:uiPriority="71"/>
+    <w:lsdException w:name="Colorful List Accent 6" w:uiPriority="72"/>
+    <w:lsdException w:name="Colorful Grid Accent 6" w:uiPriority="73"/>
+    <w:lsdException w:name="Subtle Emphasis" w:uiPriority="19" w:qFormat="1"/>
+    <w:lsdException w:name="Intense Emphasis" w:uiPriority="21" w:qFormat="1"/>
+    <w:lsdException w:name="Subtle Reference" w:uiPriority="31" w:qFormat="1"/>
+    <w:lsdException w:name="Intense Reference" w:uiPriority="32" w:qFormat="1"/>
+    <w:lsdException w:name="Book Title" w:uiPriority="33" w:qFormat="1"/>
+    <w:lsdException w:name="Bibliography" w:semiHidden="1" w:uiPriority="37" w:unhideWhenUsed="1"/>
+    <w:lsdException w:name="TOC Heading" w:semiHidden="1" w:uiPriority="39" w:unhideWhenUsed="1" w:qFormat="1"/>
+    <w:lsdException w:name="Plain Table 1" w:uiPriority="41"/>
+    <w:lsdException w:name="Plain Table 2" w:uiPriority="42"/>
+    <w:lsdException w:name="Plain Table 3" w:uiPriority="43"/>
+    <w:lsdException w:name="Plain Table 4" w:uiPriority="44"/>
+    <w:lsdException w:name="Plain Table 5" w:uiPriority="45"/>
+    <w:lsdException w:name="Grid Table Light" w:uiPriority="40"/>
+    <w:lsdException w:name="Grid Table 1 Light" w:uiPriority="46"/>
+    <w:lsdException w:name="Grid Table 2" w:uiPriority="47"/>
+    <w:lsdException w:name="Grid Table 3" w:uiPriority="48"/>
+    <w:lsdException w:name="Grid Table 4" w:uiPriority="49"/>
+    <w:lsdException w:name="Grid Table 5 Dark" w:uiPriority="50"/>
+    <w:lsdException w:name="Grid Table 6 Colorful" w:uiPriority="51"/>
+    <w:lsdException w:name="Grid Table 7 Colorful" w:uiPriority="52"/>
+    <w:lsdException w:name="Grid Table 1 Light Accent 1" w:uiPriority="46"/>
+    <w:lsdException w:name="Grid Table 2 Accent 1" w:uiPriority="47"/>
+    <w:lsdException w:name="Grid Table 3 Accent 1" w:uiPriority="48"/>
+    <w:lsdException w:name="Grid Table 4 Accent 1" w:uiPriority="49"/>
+    <w:lsdException w:name="Grid Table 5 Dark Accent 1" w:uiPriority="50"/>
+    <w:lsdException w:name="Grid Table 6 Colorful Accent 1" w:uiPriority="51"/>
+    <w:lsdException w:name="Grid Table 7 Colorful Accent 1" w:uiPriority="52"/>
+    <w:lsdException w:name="Grid Table 1 Light Accent 2" w:uiPriority="46"/>
+    <w:lsdException w:name="Grid Table 2 Accent 2" w:uiPriority="47"/>
+    <w:lsdException w:name="Grid Table 3 Accent 2" w:uiPriority="48"/>
+    <w:lsdException w:name="Grid Table 4 Accent 2" w:uiPriority="49"/>
+    <w:lsdException w:name="Grid Table 5 Dark Accent 2" w:uiPriority="50"/>
+    <w:lsdException w:name="Grid Table 6 Colorful Accent 2" w:uiPriority="51"/>
+    <w:lsdException w:name="Grid Table 7 Colorful Accent 2" w:uiPriority="52"/>
+    <w:lsdException w:name="Grid Table 1 Light Accent 3" w:uiPriority="46"/>
+    <w:lsdException w:name="Grid Table 2 Accent 3" w:uiPriority="47"/>
+    <w:lsdException w:name="Grid Table 3 Accent 3" w:uiPriority="48"/>
+    <w:lsdException w:name="Grid Table 4 Accent 3" w:uiPriority="49"/>
+    <w:lsdException w:name="Grid Table 5 Dark Accent 3" w:uiPriority="50"/>
+    <w:lsdException w:name="Grid Table 6 Colorful Accent 3" w:uiPriority="51"/>
+    <w:lsdException w:name="Grid Table 7 Colorful Accent 3" w:uiPriority="52"/>
+    <w:lsdException w:name="Grid Table 1 Light Accent 4" w:uiPriority="46"/>
+    <w:lsdException w:name="Grid Table 2 Accent 4" w:uiPriority="47"/>
+    <w:lsdException w:name="Grid Table 3 Accent 4" w:uiPriority="48"/>
+    <w:lsdException w:name="Grid Table 4 Accent 4" w:uiPriority="49"/>
+    <w:lsdException w:name="Grid Table 5 Dark Accent 4" w:uiPriority="50"/>
+    <w:lsdException w:name="Grid Table 6 Colorful Accent 4" w:uiPriority="51"/>
+    <w:lsdException w:name="Grid Table 7 Colorful Accent 4" w:uiPriority="52"/>
+    <w:lsdException w:name="Grid Table 1 Light Accent 5" w:uiPriority="46"/>
+    <w:lsdException w:name="Grid Table 2 Accent 5" w:uiPriority="47"/>
+    <w:lsdException w:name="Grid Table 3 Accent 5" w:uiPriority="48"/>
+    <w:lsdException w:name="Grid Table 4 Accent 5" w:uiPriority="49"/>
+    <w:lsdException w:name="Grid Table 5 Dark Accent 5" w:uiPriority="50"/>
+    <w:lsdException w:name="Grid Table 6 Colorful Accent 5" w:uiPriority="51"/>
+    <w:lsdException w:name="Grid Table 7 Colorful Accent 5" w:uiPriority="52"/>
+    <w:lsdException w:name="Grid Table 1 Light Accent 6" w:uiPriority="46"/>
+    <w:lsdException w:name="Grid Table 2 Accent 6" w:uiPriority="47"/>
+    <w:lsdException w:name="Grid Table 3 Accent 6" w:uiPriority="48"/>
+    <w:lsdException w:name="Grid Table 4 Accent 6" w:uiPriority="49"/>
+    <w:lsdException w:name="Grid Table 5 Dark Accent 6" w:uiPriority="50"/>
+    <w:lsdException w:name="Grid Table 6 Colorful Accent 6" w:uiPriority="51"/>
+    <w:lsdException w:name="Grid Table 7 Colorful Accent 6" w:uiPriority="52"/>
+    <w:lsdException w:name="List Table 1 Light" w:uiPriority="46"/>
+    <w:lsdException w:name="List Table 2" w:uiPriority="47"/>
+    <w:lsdException w:name="List Table 3" w:uiPriority="48"/>
+    <w:lsdException w:name="List Table 4" w:uiPriority="49"/>
+    <w:lsdException w:name="List Table 5 Dark" w:uiPriority="50"/>
+    <w:lsdException w:name="List Table 6 Colorful" w:uiPriority="51"/>
+    <w:lsdException w:name="List Table 7 Colorful" w:uiPriority="52"/>
+    <w:lsdException w:name="List Table 1 Light Accent 1" w:uiPriority="46"/>
+    <w:lsdException w:name="List Table 2 Accent 1" w:uiPriority="47"/>
+    <w:lsdException w:name="List Table 3 Accent 1" w:uiPriority="48"/>
+    <w:lsdException w:name="List Table 4 Accent 1" w:uiPriority="49"/>
+    <w:lsdException w:name="List Table 5 Dark Accent 1" w:uiPriority="50"/>
+    <w:lsdException w:name="List Table 6 Colorful Accent 1" w:uiPriority="51"/>
+    <w:lsdException w:name="List Table 7 Colorful Accent 1" w:uiPriority="52"/>
+    <w:lsdException w:name="List Table 1 Light Accent 2" w:uiPriority="46"/>
+    <w:lsdException w:name="List Table 2 Accent 2" w:uiPriority="47"/>
+    <w:lsdException w:name="List Table 3 Accent 2" w:uiPriority="48"/>
+    <w:lsdException w:name="List Table 4 Accent 2" w:uiPriority="49"/>
+    <w:lsdException w:name="List Table 5 Dark Accent 2" w:uiPriority="50"/>
+    <w:lsdException w:name="List Table 6 Colorful Accent 2" w:uiPriority="51"/>
+    <w:lsdException w:name="List Table 7 Colorful Accent 2" w:uiPriority="52"/>
+    <w:lsdException w:name="List Table 1 Light Accent 3" w:uiPriority="46"/>
+    <w:lsdException w:name="List Table 2 Accent 3" w:uiPriority="47"/>
+    <w:lsdException w:name="List Table 3 Accent 3" w:uiPriority="48"/>
+    <w:lsdException w:name="List Table 4 Accent 3" w:uiPriority="49"/>
+    <w:lsdException w:name="List Table 5 Dark Accent 3" w:uiPriority="50"/>
+    <w:lsdException w:name="List Table 6 Colorful Accent 3" w:uiPriority="51"/>
+    <w:lsdException w:name="List Table 7 Colorful Accent 3" w:uiPriority="52"/>
+    <w:lsdException w:name="List Table 1 Light Accent 4" w:uiPriority="46"/>
+    <w:lsdException w:name="List Table 2 Accent 4" w:uiPriority="47"/>
+    <w:lsdException w:name="List Table 3 Accent 4" w:uiPriority="48"/>
+    <w:lsdException w:name="List Table 4 Accent 4" w:uiPriority="49"/>
+    <w:lsdException w:name="List Table 5 Dark Accent 4" w:uiPriority="50"/>
+    <w:lsdException w:name="List Table 6 Colorful Accent 4" w:uiPriority="51"/>
+    <w:lsdException w:name="List Table 7 Colorful Accent 4" w:uiPriority="52"/>
+    <w:lsdException w:name="List Table 1 Light Accent 5" w:uiPriority="46"/>
+    <w:lsdException w:name="List Table 2 Accent 5" w:uiPriority="47"/>
+    <w:lsdException w:name="List Table 3 Accent 5" w:uiPriority="48"/>
+    <w:lsdException w:name="List Table 4 Accent 5" w:uiPriority="49"/>
+    <w:lsdException w:name="List Table 5 Dark Accent 5" w:uiPriority="50"/>
+    <w:lsdException w:name="List Table 6 Colorful Accent 5" w:uiPriority="51"/>
+    <w:lsdException w:name="List Table 7 Colorful Accent 5" w:uiPriority="52"/>
+    <w:lsdException w:name="List Table 1 Light Accent 6" w:uiPriority="46"/>
+    <w:lsdException w:name="List Table 2 Accent 6" w:uiPriority="47"/>
+    <w:lsdException w:name="List Table 3 Accent 6" w:uiPriority="48"/>
+    <w:lsdException w:name="List Table 4 Accent 6" w:uiPriority="49"/>
+    <w:lsdException w:name="List Table 5 Dark Accent 6" w:uiPriority="50"/>
+    <w:lsdException w:name="List Table 6 Colorful Accent 6" w:uiPriority="51"/>
+    <w:lsdException w:name="List Table 7 Colorful Accent 6" w:uiPriority="52"/>
   </w:latentStyles>
   <w:style w:type="paragraph" w:default="1" w:styleId="a">
     <w:name w:val="Normal"/>
@@ -6277,7 +6534,6 @@
     <w:uiPriority w:val="99"/>
     <w:semiHidden/>
     <w:unhideWhenUsed/>
-    <w:qFormat/>
     <w:tblPr>
       <w:tblInd w:w="0" w:type="dxa"/>
       <w:tblCellMar>
@@ -6294,10 +6550,10 @@
     <w:semiHidden/>
     <w:unhideWhenUsed/>
   </w:style>
-  <w:style w:type="paragraph" w:customStyle="1" w:styleId="a3">
-    <w:name w:val="Заголовок"/>
+  <w:style w:type="paragraph" w:customStyle="1" w:styleId="1">
+    <w:name w:val="Заголовок1"/>
     <w:basedOn w:val="a"/>
-    <w:next w:val="a4"/>
+    <w:next w:val="a3"/>
     <w:qFormat/>
     <w:rsid w:val="00E06527"/>
     <w:pPr>
@@ -6310,7 +6566,7 @@
       <w:szCs w:val="28"/>
     </w:rPr>
   </w:style>
-  <w:style w:type="paragraph" w:styleId="a4">
+  <w:style w:type="paragraph" w:styleId="a3">
     <w:name w:val="Body Text"/>
     <w:basedOn w:val="a"/>
     <w:rsid w:val="00E06527"/>
@@ -6318,13 +6574,13 @@
       <w:spacing w:after="140" w:line="276" w:lineRule="auto"/>
     </w:pPr>
   </w:style>
-  <w:style w:type="paragraph" w:styleId="a5">
+  <w:style w:type="paragraph" w:styleId="a4">
     <w:name w:val="List"/>
-    <w:basedOn w:val="a4"/>
+    <w:basedOn w:val="a3"/>
     <w:rsid w:val="00E06527"/>
   </w:style>
-  <w:style w:type="paragraph" w:customStyle="1" w:styleId="Caption">
-    <w:name w:val="Caption"/>
+  <w:style w:type="paragraph" w:customStyle="1" w:styleId="10">
+    <w:name w:val="Название объекта1"/>
     <w:basedOn w:val="a"/>
     <w:qFormat/>
     <w:rsid w:val="00E06527"/>
@@ -6337,7 +6593,7 @@
       <w:iCs/>
     </w:rPr>
   </w:style>
-  <w:style w:type="paragraph" w:styleId="a6">
+  <w:style w:type="paragraph" w:styleId="a5">
     <w:name w:val="index heading"/>
     <w:basedOn w:val="a"/>
     <w:qFormat/>
@@ -6346,7 +6602,7 @@
       <w:suppressLineNumbers/>
     </w:pPr>
   </w:style>
-  <w:style w:type="character" w:styleId="a7">
+  <w:style w:type="character" w:styleId="a6">
     <w:name w:val="Hyperlink"/>
     <w:basedOn w:val="a0"/>
     <w:uiPriority w:val="99"/>
@@ -6357,10 +6613,10 @@
       <w:u w:val="single"/>
     </w:rPr>
   </w:style>
-  <w:style w:type="paragraph" w:styleId="a8">
+  <w:style w:type="paragraph" w:styleId="a7">
     <w:name w:val="Balloon Text"/>
     <w:basedOn w:val="a"/>
-    <w:link w:val="a9"/>
+    <w:link w:val="a8"/>
     <w:uiPriority w:val="99"/>
     <w:semiHidden/>
     <w:unhideWhenUsed/>
@@ -6371,10 +6627,10 @@
       <w:szCs w:val="14"/>
     </w:rPr>
   </w:style>
-  <w:style w:type="character" w:customStyle="1" w:styleId="a9">
+  <w:style w:type="character" w:customStyle="1" w:styleId="a8">
     <w:name w:val="Текст выноски Знак"/>
     <w:basedOn w:val="a0"/>
-    <w:link w:val="a8"/>
+    <w:link w:val="a7"/>
     <w:uiPriority w:val="99"/>
     <w:semiHidden/>
     <w:rsid w:val="005835DB"/>
@@ -6384,7 +6640,7 @@
       <w:szCs w:val="14"/>
     </w:rPr>
   </w:style>
-  <w:style w:type="paragraph" w:styleId="aa">
+  <w:style w:type="paragraph" w:styleId="a9">
     <w:name w:val="List Paragraph"/>
     <w:basedOn w:val="a"/>
     <w:uiPriority w:val="34"/>
@@ -6689,7 +6945,7 @@
 </file>
 
 <file path=customXml/itemProps1.xml><?xml version="1.0" encoding="utf-8"?>
-<ds:datastoreItem xmlns:ds="http://schemas.openxmlformats.org/officeDocument/2006/customXml" ds:itemID="{1F830299-5C95-42F1-A1E1-503F65638B1E}">
+<ds:datastoreItem xmlns:ds="http://schemas.openxmlformats.org/officeDocument/2006/customXml" ds:itemID="{9EA2C09C-01C7-4E40-8F08-F6B3098F70C6}">
   <ds:schemaRefs>
     <ds:schemaRef ds:uri="http://schemas.openxmlformats.org/officeDocument/2006/bibliography"/>
   </ds:schemaRefs>

</xml_diff>